<commit_message>
23/04/2024 em casa noite
</commit_message>
<xml_diff>
--- a/coverage.docx
+++ b/coverage.docx
@@ -1,21 +1,17 @@
 
 <file path=word/document.xml><?xml version="1.0" encoding="utf-8"?>
-<w:document xmlns:wpc="http://schemas.microsoft.com/office/word/2010/wordprocessingCanvas" xmlns:mc="http://schemas.openxmlformats.org/markup-compatibility/2006" xmlns:o="urn:schemas-microsoft-com:office:office" xmlns:r="http://schemas.openxmlformats.org/officeDocument/2006/relationships" xmlns:m="http://schemas.openxmlformats.org/officeDocument/2006/math" xmlns:v="urn:schemas-microsoft-com:vml" xmlns:wp14="http://schemas.microsoft.com/office/word/2010/wordprocessingDrawing" xmlns:wp="http://schemas.openxmlformats.org/drawingml/2006/wordprocessingDrawing" xmlns:w="http://schemas.openxmlformats.org/wordprocessingml/2006/main" xmlns:w14="http://schemas.microsoft.com/office/word/2010/wordml" xmlns:w10="urn:schemas-microsoft-com:office:word" xmlns:w15="http://schemas.microsoft.com/office/word/2012/wordml" xmlns:wpg="http://schemas.microsoft.com/office/word/2010/wordprocessingGroup" xmlns:wpi="http://schemas.microsoft.com/office/word/2010/wordprocessingInk" xmlns:wne="http://schemas.microsoft.com/office/word/2006/wordml" xmlns:wps="http://schemas.microsoft.com/office/word/2010/wordprocessingShape" xmlns:wpsCustomData="http://www.wps.cn/officeDocument/2013/wpsCustomData" mc:Ignorable="w14 w15 wp14">
+<w:document xmlns:wpc="http://schemas.microsoft.com/office/word/2010/wordprocessingCanvas" xmlns:cx="http://schemas.microsoft.com/office/drawing/2014/chartex" xmlns:cx1="http://schemas.microsoft.com/office/drawing/2015/9/8/chartex" xmlns:cx2="http://schemas.microsoft.com/office/drawing/2015/10/21/chartex" xmlns:cx3="http://schemas.microsoft.com/office/drawing/2016/5/9/chartex" xmlns:cx4="http://schemas.microsoft.com/office/drawing/2016/5/10/chartex" xmlns:cx5="http://schemas.microsoft.com/office/drawing/2016/5/11/chartex" xmlns:cx6="http://schemas.microsoft.com/office/drawing/2016/5/12/chartex" xmlns:cx7="http://schemas.microsoft.com/office/drawing/2016/5/13/chartex" xmlns:cx8="http://schemas.microsoft.com/office/drawing/2016/5/14/chartex" xmlns:mc="http://schemas.openxmlformats.org/markup-compatibility/2006" xmlns:aink="http://schemas.microsoft.com/office/drawing/2016/ink" xmlns:am3d="http://schemas.microsoft.com/office/drawing/2017/model3d" xmlns:o="urn:schemas-microsoft-com:office:office" xmlns:oel="http://schemas.microsoft.com/office/2019/extlst" xmlns:r="http://schemas.openxmlformats.org/officeDocument/2006/relationships" xmlns:m="http://schemas.openxmlformats.org/officeDocument/2006/math" xmlns:v="urn:schemas-microsoft-com:vml" xmlns:wp14="http://schemas.microsoft.com/office/word/2010/wordprocessingDrawing" xmlns:wp="http://schemas.openxmlformats.org/drawingml/2006/wordprocessingDrawing" xmlns:w10="urn:schemas-microsoft-com:office:word" xmlns:w="http://schemas.openxmlformats.org/wordprocessingml/2006/main" xmlns:w14="http://schemas.microsoft.com/office/word/2010/wordml" xmlns:w15="http://schemas.microsoft.com/office/word/2012/wordml" xmlns:w16cex="http://schemas.microsoft.com/office/word/2018/wordml/cex" xmlns:w16cid="http://schemas.microsoft.com/office/word/2016/wordml/cid" xmlns:w16="http://schemas.microsoft.com/office/word/2018/wordml" xmlns:w16du="http://schemas.microsoft.com/office/word/2023/wordml/word16du" xmlns:w16sdtdh="http://schemas.microsoft.com/office/word/2020/wordml/sdtdatahash" xmlns:w16se="http://schemas.microsoft.com/office/word/2015/wordml/symex" xmlns:wpg="http://schemas.microsoft.com/office/word/2010/wordprocessingGroup" xmlns:wpi="http://schemas.microsoft.com/office/word/2010/wordprocessingInk" xmlns:wne="http://schemas.microsoft.com/office/word/2006/wordml" xmlns:wps="http://schemas.microsoft.com/office/word/2010/wordprocessingShape" mc:Ignorable="w14 w15 w16se w16cid w16 w16cex w16sdtdh w16du wp14">
   <w:body>
     <w:p>
       <w:pPr>
-        <w:pStyle w:val="2"/>
+        <w:pStyle w:val="Ttulo1"/>
         <w:numPr>
           <w:ilvl w:val="0"/>
           <w:numId w:val="1"/>
         </w:numPr>
-        <w:rPr>
-          <w:rFonts w:hint="default"/>
-        </w:rPr>
-      </w:pPr>
-      <w:r>
-        <w:rPr>
-          <w:rFonts w:hint="default"/>
+      </w:pPr>
+      <w:r>
+        <w:rPr>
           <w:lang w:val="pt-BR"/>
         </w:rPr>
         <w:t>First step</w:t>
@@ -23,110 +19,44 @@
     </w:p>
     <w:p>
       <w:pPr>
-        <w:pStyle w:val="2"/>
+        <w:pStyle w:val="Ttulo1"/>
         <w:numPr>
           <w:ilvl w:val="0"/>
           <w:numId w:val="1"/>
         </w:numPr>
-        <w:rPr>
-          <w:rFonts w:hint="default"/>
-        </w:rPr>
-      </w:pPr>
-      <w:r>
-        <w:rPr>
-          <w:rFonts w:hint="default"/>
-        </w:rPr>
+      </w:pPr>
+      <w:r>
         <w:t>Define the Project Scope and Objectives</w:t>
       </w:r>
     </w:p>
-    <w:p>
-      <w:pPr>
-        <w:numPr>
-          <w:numId w:val="0"/>
-        </w:numPr>
-      </w:pPr>
-    </w:p>
-    <w:p>
-      <w:pPr>
-        <w:numPr>
-          <w:ilvl w:val="0"/>
-          <w:numId w:val="0"/>
-        </w:numPr>
-        <w:rPr>
-          <w:lang w:val="pt-BR"/>
-        </w:rPr>
-      </w:pPr>
-      <w:r>
-        <w:rPr>
-          <w:lang w:val="pt-BR"/>
-        </w:rPr>
+    <w:p/>
+    <w:p>
+      <w:r>
         <w:t xml:space="preserve">It will be coded in several steps. The first step is going to be the minimum app. The second and third step is going to be the future implementations of the app. </w:t>
       </w:r>
     </w:p>
-    <w:p>
-      <w:pPr>
-        <w:numPr>
-          <w:numId w:val="0"/>
-        </w:numPr>
-        <w:rPr>
-          <w:lang w:val="pt-BR"/>
-        </w:rPr>
-      </w:pPr>
-    </w:p>
-    <w:p>
-      <w:pPr>
-        <w:numPr>
-          <w:numId w:val="0"/>
-        </w:numPr>
-        <w:rPr>
-          <w:lang w:val="pt-BR"/>
-        </w:rPr>
-      </w:pPr>
-      <w:r>
-        <w:rPr>
-          <w:lang w:val="pt-BR"/>
-        </w:rPr>
+    <w:p/>
+    <w:p>
+      <w:r>
         <w:t xml:space="preserve">The project scope is to design a blog app coded in java (backend) and angular 11 frontend. It should be a minor project with a minimun scope of a blog. Only containing a login system and a simple register system and several other things. </w:t>
       </w:r>
     </w:p>
-    <w:p>
-      <w:pPr>
-        <w:numPr>
-          <w:numId w:val="0"/>
-        </w:numPr>
-        <w:rPr>
-          <w:lang w:val="pt-BR"/>
-        </w:rPr>
-      </w:pPr>
-    </w:p>
-    <w:p>
-      <w:pPr>
-        <w:numPr>
-          <w:numId w:val="0"/>
-        </w:numPr>
-        <w:rPr>
-          <w:lang w:val="pt-BR"/>
-        </w:rPr>
-      </w:pPr>
-    </w:p>
-    <w:p>
-      <w:pPr>
-        <w:pStyle w:val="2"/>
+    <w:p/>
+    <w:p/>
+    <w:p>
+      <w:pPr>
+        <w:pStyle w:val="Ttulo1"/>
         <w:numPr>
           <w:ilvl w:val="0"/>
           <w:numId w:val="1"/>
         </w:numPr>
         <w:rPr>
-          <w:rFonts w:hint="default"/>
-          <w:b/>
-          <w:szCs w:val="22"/>
-          <w:lang w:val="pt-BR"/>
-        </w:rPr>
-      </w:pPr>
-      <w:r>
-        <w:rPr>
-          <w:rFonts w:hint="default"/>
-          <w:b/>
+          <w:szCs w:val="22"/>
+          <w:lang w:val="pt-BR"/>
+        </w:rPr>
+      </w:pPr>
+      <w:r>
+        <w:rPr>
           <w:szCs w:val="22"/>
           <w:lang w:val="pt-BR"/>
         </w:rPr>
@@ -136,7 +66,6 @@
     <w:p>
       <w:pPr>
         <w:rPr>
-          <w:rFonts w:hint="default"/>
           <w:b/>
           <w:szCs w:val="22"/>
           <w:lang w:val="pt-BR"/>
@@ -149,20 +78,15 @@
           <w:ilvl w:val="0"/>
           <w:numId w:val="2"/>
         </w:numPr>
-        <w:ind w:left="420" w:leftChars="0" w:hanging="420" w:firstLineChars="0"/>
-        <w:rPr>
-          <w:rFonts w:hint="default"/>
-          <w:b/>
-          <w:szCs w:val="22"/>
-          <w:lang w:val="pt-BR"/>
-        </w:rPr>
-      </w:pPr>
-      <w:r>
-        <w:rPr>
-          <w:rFonts w:hint="default"/>
-          <w:b/>
-          <w:szCs w:val="22"/>
-          <w:lang w:val="pt-BR"/>
+        <w:rPr>
+          <w:b/>
+          <w:szCs w:val="22"/>
+        </w:rPr>
+      </w:pPr>
+      <w:r>
+        <w:rPr>
+          <w:b/>
+          <w:szCs w:val="22"/>
         </w:rPr>
         <w:t>The blog must have login and register. Each logged person is able to create posts about things it want to post.</w:t>
       </w:r>
@@ -173,20 +97,15 @@
           <w:ilvl w:val="0"/>
           <w:numId w:val="2"/>
         </w:numPr>
-        <w:ind w:left="420" w:leftChars="0" w:hanging="420" w:firstLineChars="0"/>
-        <w:rPr>
-          <w:rFonts w:hint="default"/>
-          <w:b/>
-          <w:szCs w:val="22"/>
-          <w:lang w:val="pt-BR"/>
-        </w:rPr>
-      </w:pPr>
-      <w:r>
-        <w:rPr>
-          <w:rFonts w:hint="default"/>
-          <w:b/>
-          <w:szCs w:val="22"/>
-          <w:lang w:val="pt-BR"/>
+        <w:rPr>
+          <w:b/>
+          <w:szCs w:val="22"/>
+        </w:rPr>
+      </w:pPr>
+      <w:r>
+        <w:rPr>
+          <w:b/>
+          <w:szCs w:val="22"/>
         </w:rPr>
         <w:t xml:space="preserve">There is a page where you can see other webBlogPages. But, you can only see it if you are allowed by the owner to see it. Then it need to have a page that receives invite of people to see your content. Also there is the main page where the user can see your posts or request another blogs to enter </w:t>
       </w:r>
@@ -197,20 +116,15 @@
           <w:ilvl w:val="0"/>
           <w:numId w:val="2"/>
         </w:numPr>
-        <w:ind w:left="420" w:leftChars="0" w:hanging="420" w:firstLineChars="0"/>
-        <w:rPr>
-          <w:rFonts w:hint="default"/>
-          <w:b/>
-          <w:szCs w:val="22"/>
-          <w:lang w:val="pt-BR"/>
-        </w:rPr>
-      </w:pPr>
-      <w:r>
-        <w:rPr>
-          <w:rFonts w:hint="default"/>
-          <w:b/>
-          <w:szCs w:val="22"/>
-          <w:lang w:val="pt-BR"/>
+        <w:rPr>
+          <w:b/>
+          <w:szCs w:val="22"/>
+        </w:rPr>
+      </w:pPr>
+      <w:r>
+        <w:rPr>
+          <w:b/>
+          <w:szCs w:val="22"/>
         </w:rPr>
         <w:t xml:space="preserve">The blog must  have a main screen to see your posts. This screen has a separator called ‘all posts and archive. All posts have their posts separeted by categories and archive is separeted by the year. </w:t>
       </w:r>
@@ -221,20 +135,15 @@
           <w:ilvl w:val="0"/>
           <w:numId w:val="2"/>
         </w:numPr>
-        <w:ind w:left="420" w:leftChars="0" w:hanging="420" w:firstLineChars="0"/>
-        <w:rPr>
-          <w:rFonts w:hint="default"/>
-          <w:b/>
-          <w:szCs w:val="22"/>
-          <w:lang w:val="pt-BR"/>
-        </w:rPr>
-      </w:pPr>
-      <w:r>
-        <w:rPr>
-          <w:rFonts w:hint="default"/>
-          <w:b/>
-          <w:szCs w:val="22"/>
-          <w:lang w:val="pt-BR"/>
+        <w:rPr>
+          <w:b/>
+          <w:szCs w:val="22"/>
+        </w:rPr>
+      </w:pPr>
+      <w:r>
+        <w:rPr>
+          <w:b/>
+          <w:szCs w:val="22"/>
         </w:rPr>
         <w:t>the blog must have a page to the person write it’s  posts</w:t>
       </w:r>
@@ -245,56 +154,39 @@
           <w:ilvl w:val="0"/>
           <w:numId w:val="2"/>
         </w:numPr>
-        <w:ind w:left="420" w:leftChars="0" w:hanging="420" w:firstLineChars="0"/>
-        <w:rPr>
-          <w:rFonts w:hint="default"/>
-          <w:b/>
-          <w:szCs w:val="22"/>
-          <w:lang w:val="pt-BR"/>
-        </w:rPr>
-      </w:pPr>
-      <w:r>
-        <w:rPr>
-          <w:rFonts w:hint="default"/>
-          <w:b/>
-          <w:szCs w:val="22"/>
-          <w:lang w:val="pt-BR"/>
+        <w:rPr>
+          <w:lang w:val="pt-BR"/>
+        </w:rPr>
+      </w:pPr>
+      <w:r>
+        <w:rPr>
+          <w:b/>
+          <w:szCs w:val="22"/>
         </w:rPr>
         <w:t>The blog must have a page to see the post in details. This page must have the possibility to people with access to write message to its posts</w:t>
       </w:r>
     </w:p>
     <w:p>
       <w:pPr>
-        <w:numPr>
-          <w:numId w:val="0"/>
-        </w:numPr>
-        <w:ind w:leftChars="0"/>
-        <w:rPr>
-          <w:rFonts w:hint="default"/>
-          <w:b/>
-          <w:szCs w:val="22"/>
-          <w:lang w:val="pt-BR"/>
-        </w:rPr>
-      </w:pPr>
-    </w:p>
-    <w:p>
-      <w:pPr>
-        <w:pStyle w:val="2"/>
+        <w:rPr>
+          <w:lang w:val="pt-BR"/>
+        </w:rPr>
+      </w:pPr>
+    </w:p>
+    <w:p>
+      <w:pPr>
+        <w:pStyle w:val="Ttulo1"/>
         <w:numPr>
           <w:ilvl w:val="0"/>
           <w:numId w:val="1"/>
         </w:numPr>
         <w:rPr>
-          <w:rFonts w:hint="default"/>
-          <w:b/>
-          <w:szCs w:val="22"/>
-          <w:lang w:val="pt-BR"/>
-        </w:rPr>
-      </w:pPr>
-      <w:r>
-        <w:rPr>
-          <w:rFonts w:hint="default"/>
-          <w:b/>
+          <w:szCs w:val="22"/>
+          <w:lang w:val="pt-BR"/>
+        </w:rPr>
+      </w:pPr>
+      <w:r>
+        <w:rPr>
           <w:szCs w:val="22"/>
           <w:lang w:val="pt-BR"/>
         </w:rPr>
@@ -304,25 +196,22 @@
     <w:p>
       <w:pPr>
         <w:rPr>
-          <w:rFonts w:hint="default"/>
-          <w:b/>
-          <w:szCs w:val="22"/>
-          <w:lang w:val="pt-BR"/>
-        </w:rPr>
-      </w:pPr>
-    </w:p>
-    <w:p>
-      <w:pPr>
-        <w:rPr>
-          <w:rFonts w:hint="default"/>
-          <w:b/>
-          <w:szCs w:val="22"/>
-          <w:lang w:val="pt-BR"/>
-        </w:rPr>
-      </w:pPr>
-      <w:r>
-        <w:rPr>
-          <w:rFonts w:hint="default"/>
+          <w:b/>
+          <w:szCs w:val="22"/>
+          <w:lang w:val="pt-BR"/>
+        </w:rPr>
+      </w:pPr>
+    </w:p>
+    <w:p>
+      <w:pPr>
+        <w:rPr>
+          <w:b/>
+          <w:szCs w:val="22"/>
+          <w:lang w:val="pt-BR"/>
+        </w:rPr>
+      </w:pPr>
+      <w:r>
+        <w:rPr>
           <w:b/>
           <w:szCs w:val="22"/>
           <w:lang w:val="pt-BR"/>
@@ -333,7 +222,6 @@
     <w:p>
       <w:pPr>
         <w:rPr>
-          <w:rFonts w:hint="default"/>
           <w:b/>
           <w:szCs w:val="22"/>
           <w:lang w:val="pt-BR"/>
@@ -346,17 +234,14 @@
           <w:ilvl w:val="0"/>
           <w:numId w:val="3"/>
         </w:numPr>
-        <w:ind w:left="420" w:leftChars="0" w:hanging="420" w:firstLineChars="0"/>
-        <w:rPr>
-          <w:rFonts w:hint="default"/>
-          <w:b/>
-          <w:szCs w:val="22"/>
-          <w:lang w:val="pt-BR"/>
-        </w:rPr>
-      </w:pPr>
-      <w:r>
-        <w:rPr>
-          <w:rFonts w:hint="default"/>
+        <w:rPr>
+          <w:b/>
+          <w:szCs w:val="22"/>
+          <w:lang w:val="pt-BR"/>
+        </w:rPr>
+      </w:pPr>
+      <w:r>
+        <w:rPr>
           <w:b/>
           <w:szCs w:val="22"/>
           <w:lang w:val="pt-BR"/>
@@ -370,17 +255,14 @@
           <w:ilvl w:val="0"/>
           <w:numId w:val="3"/>
         </w:numPr>
-        <w:ind w:left="420" w:leftChars="0" w:hanging="420" w:firstLineChars="0"/>
-        <w:rPr>
-          <w:rFonts w:hint="default"/>
-          <w:b/>
-          <w:szCs w:val="22"/>
-          <w:lang w:val="pt-BR"/>
-        </w:rPr>
-      </w:pPr>
-      <w:r>
-        <w:rPr>
-          <w:rFonts w:hint="default"/>
+        <w:rPr>
+          <w:b/>
+          <w:szCs w:val="22"/>
+          <w:lang w:val="pt-BR"/>
+        </w:rPr>
+      </w:pPr>
+      <w:r>
+        <w:rPr>
           <w:b/>
           <w:szCs w:val="22"/>
           <w:lang w:val="pt-BR"/>
@@ -394,20 +276,15 @@
           <w:ilvl w:val="0"/>
           <w:numId w:val="3"/>
         </w:numPr>
-        <w:ind w:left="420" w:leftChars="0" w:hanging="420" w:firstLineChars="0"/>
-        <w:rPr>
-          <w:rFonts w:hint="default"/>
-          <w:b/>
-          <w:szCs w:val="22"/>
-          <w:lang w:val="pt-BR"/>
-        </w:rPr>
-      </w:pPr>
-      <w:r>
-        <w:rPr>
-          <w:rFonts w:hint="default"/>
-          <w:b/>
-          <w:szCs w:val="22"/>
-          <w:lang w:val="pt-BR"/>
+        <w:rPr>
+          <w:b/>
+          <w:szCs w:val="22"/>
+        </w:rPr>
+      </w:pPr>
+      <w:r>
+        <w:rPr>
+          <w:b/>
+          <w:szCs w:val="22"/>
         </w:rPr>
         <w:t>Goal -&gt; to get registered to the system and be able to login to it</w:t>
       </w:r>
@@ -418,20 +295,15 @@
           <w:ilvl w:val="0"/>
           <w:numId w:val="3"/>
         </w:numPr>
-        <w:ind w:left="420" w:leftChars="0" w:hanging="420" w:firstLineChars="0"/>
-        <w:rPr>
-          <w:rFonts w:hint="default"/>
-          <w:b/>
-          <w:szCs w:val="22"/>
-          <w:lang w:val="pt-BR"/>
-        </w:rPr>
-      </w:pPr>
-      <w:r>
-        <w:rPr>
-          <w:rFonts w:hint="default"/>
-          <w:b/>
-          <w:szCs w:val="22"/>
-          <w:lang w:val="pt-BR"/>
+        <w:rPr>
+          <w:b/>
+          <w:szCs w:val="22"/>
+        </w:rPr>
+      </w:pPr>
+      <w:r>
+        <w:rPr>
+          <w:b/>
+          <w:szCs w:val="22"/>
         </w:rPr>
         <w:t>Preconditions -&gt; User must access the page of register</w:t>
       </w:r>
@@ -442,17 +314,14 @@
           <w:ilvl w:val="0"/>
           <w:numId w:val="3"/>
         </w:numPr>
-        <w:ind w:left="420" w:leftChars="0" w:hanging="420" w:firstLineChars="0"/>
-        <w:rPr>
-          <w:rFonts w:hint="default"/>
-          <w:b/>
-          <w:szCs w:val="22"/>
-          <w:lang w:val="pt-BR"/>
-        </w:rPr>
-      </w:pPr>
-      <w:r>
-        <w:rPr>
-          <w:rFonts w:hint="default"/>
+        <w:rPr>
+          <w:b/>
+          <w:szCs w:val="22"/>
+          <w:lang w:val="pt-BR"/>
+        </w:rPr>
+      </w:pPr>
+      <w:r>
+        <w:rPr>
           <w:b/>
           <w:szCs w:val="22"/>
           <w:lang w:val="pt-BR"/>
@@ -466,20 +335,15 @@
           <w:ilvl w:val="1"/>
           <w:numId w:val="3"/>
         </w:numPr>
-        <w:ind w:left="840" w:leftChars="0" w:hanging="420" w:firstLineChars="0"/>
-        <w:rPr>
-          <w:rFonts w:hint="default"/>
-          <w:b/>
-          <w:szCs w:val="22"/>
-          <w:lang w:val="pt-BR"/>
-        </w:rPr>
-      </w:pPr>
-      <w:r>
-        <w:rPr>
-          <w:rFonts w:hint="default"/>
-          <w:b/>
-          <w:szCs w:val="22"/>
-          <w:lang w:val="pt-BR"/>
+        <w:rPr>
+          <w:b/>
+          <w:szCs w:val="22"/>
+        </w:rPr>
+      </w:pPr>
+      <w:r>
+        <w:rPr>
+          <w:b/>
+          <w:szCs w:val="22"/>
         </w:rPr>
         <w:t>The user go to the page register;</w:t>
       </w:r>
@@ -490,20 +354,15 @@
           <w:ilvl w:val="1"/>
           <w:numId w:val="3"/>
         </w:numPr>
-        <w:ind w:left="840" w:leftChars="0" w:hanging="420" w:firstLineChars="0"/>
-        <w:rPr>
-          <w:rFonts w:hint="default"/>
-          <w:b/>
-          <w:szCs w:val="22"/>
-          <w:lang w:val="pt-BR"/>
-        </w:rPr>
-      </w:pPr>
-      <w:r>
-        <w:rPr>
-          <w:rFonts w:hint="default"/>
-          <w:b/>
-          <w:szCs w:val="22"/>
-          <w:lang w:val="pt-BR"/>
+        <w:rPr>
+          <w:b/>
+          <w:szCs w:val="22"/>
+        </w:rPr>
+      </w:pPr>
+      <w:r>
+        <w:rPr>
+          <w:b/>
+          <w:szCs w:val="22"/>
         </w:rPr>
         <w:t>The user provides  its  information and click submit;</w:t>
       </w:r>
@@ -514,20 +373,15 @@
           <w:ilvl w:val="1"/>
           <w:numId w:val="3"/>
         </w:numPr>
-        <w:ind w:left="840" w:leftChars="0" w:hanging="420" w:firstLineChars="0"/>
-        <w:rPr>
-          <w:rFonts w:hint="default"/>
-          <w:b/>
-          <w:szCs w:val="22"/>
-          <w:lang w:val="pt-BR"/>
-        </w:rPr>
-      </w:pPr>
-      <w:r>
-        <w:rPr>
-          <w:rFonts w:hint="default"/>
-          <w:b/>
-          <w:szCs w:val="22"/>
-          <w:lang w:val="pt-BR"/>
+        <w:rPr>
+          <w:b/>
+          <w:szCs w:val="22"/>
+        </w:rPr>
+      </w:pPr>
+      <w:r>
+        <w:rPr>
+          <w:b/>
+          <w:szCs w:val="22"/>
         </w:rPr>
         <w:t>The user is redirected to the page of login</w:t>
       </w:r>
@@ -538,20 +392,15 @@
           <w:ilvl w:val="1"/>
           <w:numId w:val="3"/>
         </w:numPr>
-        <w:ind w:left="840" w:leftChars="0" w:hanging="420" w:firstLineChars="0"/>
-        <w:rPr>
-          <w:rFonts w:hint="default"/>
-          <w:b/>
-          <w:szCs w:val="22"/>
-          <w:lang w:val="pt-BR"/>
-        </w:rPr>
-      </w:pPr>
-      <w:r>
-        <w:rPr>
-          <w:rFonts w:hint="default"/>
-          <w:b/>
-          <w:szCs w:val="22"/>
-          <w:lang w:val="pt-BR"/>
+        <w:rPr>
+          <w:b/>
+          <w:szCs w:val="22"/>
+        </w:rPr>
+      </w:pPr>
+      <w:r>
+        <w:rPr>
+          <w:b/>
+          <w:szCs w:val="22"/>
         </w:rPr>
         <w:t>The user login with the credentials previously presented</w:t>
       </w:r>
@@ -562,52 +411,37 @@
           <w:ilvl w:val="1"/>
           <w:numId w:val="3"/>
         </w:numPr>
-        <w:ind w:left="840" w:leftChars="0" w:hanging="420" w:firstLineChars="0"/>
-        <w:rPr>
-          <w:rFonts w:hint="default"/>
-          <w:b/>
-          <w:szCs w:val="22"/>
-          <w:lang w:val="pt-BR"/>
-        </w:rPr>
-      </w:pPr>
-      <w:r>
-        <w:rPr>
-          <w:rFonts w:hint="default"/>
-          <w:b/>
-          <w:szCs w:val="22"/>
-          <w:lang w:val="pt-BR"/>
+        <w:rPr>
+          <w:b/>
+          <w:szCs w:val="22"/>
+        </w:rPr>
+      </w:pPr>
+      <w:r>
+        <w:rPr>
+          <w:b/>
+          <w:szCs w:val="22"/>
         </w:rPr>
         <w:t>The user gets inside the main page</w:t>
       </w:r>
     </w:p>
     <w:p>
       <w:pPr>
-        <w:numPr>
-          <w:numId w:val="0"/>
-        </w:numPr>
-        <w:rPr>
-          <w:rFonts w:hint="default"/>
-          <w:b/>
-          <w:szCs w:val="22"/>
-          <w:lang w:val="pt-BR"/>
-        </w:rPr>
-      </w:pPr>
-    </w:p>
-    <w:p>
-      <w:pPr>
-        <w:numPr>
-          <w:numId w:val="0"/>
-        </w:numPr>
-        <w:rPr>
-          <w:rFonts w:hint="default"/>
-          <w:b/>
-          <w:szCs w:val="22"/>
-          <w:lang w:val="pt-BR"/>
-        </w:rPr>
-      </w:pPr>
-      <w:r>
-        <w:rPr>
-          <w:rFonts w:hint="default"/>
+        <w:rPr>
+          <w:b/>
+          <w:szCs w:val="22"/>
+        </w:rPr>
+      </w:pPr>
+    </w:p>
+    <w:p>
+      <w:pPr>
+        <w:rPr>
+          <w:b/>
+          <w:szCs w:val="22"/>
+          <w:lang w:val="pt-BR"/>
+        </w:rPr>
+      </w:pPr>
+      <w:r>
+        <w:rPr>
           <w:b/>
           <w:szCs w:val="22"/>
           <w:lang w:val="pt-BR"/>
@@ -617,11 +451,7 @@
     </w:p>
     <w:p>
       <w:pPr>
-        <w:numPr>
-          <w:numId w:val="0"/>
-        </w:numPr>
-        <w:rPr>
-          <w:rFonts w:hint="default"/>
+        <w:rPr>
           <w:b/>
           <w:szCs w:val="22"/>
           <w:lang w:val="pt-BR"/>
@@ -634,17 +464,14 @@
           <w:ilvl w:val="0"/>
           <w:numId w:val="4"/>
         </w:numPr>
-        <w:ind w:left="420" w:leftChars="0" w:hanging="420" w:firstLineChars="0"/>
-        <w:rPr>
-          <w:rFonts w:hint="default"/>
-          <w:b/>
-          <w:szCs w:val="22"/>
-          <w:lang w:val="pt-BR"/>
-        </w:rPr>
-      </w:pPr>
-      <w:r>
-        <w:rPr>
-          <w:rFonts w:hint="default"/>
+        <w:rPr>
+          <w:b/>
+          <w:szCs w:val="22"/>
+          <w:lang w:val="pt-BR"/>
+        </w:rPr>
+      </w:pPr>
+      <w:r>
+        <w:rPr>
           <w:b/>
           <w:szCs w:val="22"/>
           <w:lang w:val="pt-BR"/>
@@ -658,17 +485,14 @@
           <w:ilvl w:val="0"/>
           <w:numId w:val="4"/>
         </w:numPr>
-        <w:ind w:left="420" w:leftChars="0" w:hanging="420" w:firstLineChars="0"/>
-        <w:rPr>
-          <w:rFonts w:hint="default"/>
-          <w:b/>
-          <w:szCs w:val="22"/>
-          <w:lang w:val="pt-BR"/>
-        </w:rPr>
-      </w:pPr>
-      <w:r>
-        <w:rPr>
-          <w:rFonts w:hint="default"/>
+        <w:rPr>
+          <w:b/>
+          <w:szCs w:val="22"/>
+          <w:lang w:val="pt-BR"/>
+        </w:rPr>
+      </w:pPr>
+      <w:r>
+        <w:rPr>
           <w:b/>
           <w:szCs w:val="22"/>
           <w:lang w:val="pt-BR"/>
@@ -682,17 +506,14 @@
           <w:ilvl w:val="0"/>
           <w:numId w:val="4"/>
         </w:numPr>
-        <w:ind w:left="420" w:leftChars="0" w:hanging="420" w:firstLineChars="0"/>
-        <w:rPr>
-          <w:rFonts w:hint="default"/>
-          <w:b/>
-          <w:szCs w:val="22"/>
-          <w:lang w:val="pt-BR"/>
-        </w:rPr>
-      </w:pPr>
-      <w:r>
-        <w:rPr>
-          <w:rFonts w:hint="default"/>
+        <w:rPr>
+          <w:b/>
+          <w:szCs w:val="22"/>
+          <w:lang w:val="pt-BR"/>
+        </w:rPr>
+      </w:pPr>
+      <w:r>
+        <w:rPr>
           <w:b/>
           <w:szCs w:val="22"/>
           <w:lang w:val="pt-BR"/>
@@ -706,17 +527,14 @@
           <w:ilvl w:val="0"/>
           <w:numId w:val="4"/>
         </w:numPr>
-        <w:ind w:left="420" w:leftChars="0" w:hanging="420" w:firstLineChars="0"/>
-        <w:rPr>
-          <w:rFonts w:hint="default"/>
-          <w:b/>
-          <w:szCs w:val="22"/>
-          <w:lang w:val="pt-BR"/>
-        </w:rPr>
-      </w:pPr>
-      <w:r>
-        <w:rPr>
-          <w:rFonts w:hint="default"/>
+        <w:rPr>
+          <w:b/>
+          <w:szCs w:val="22"/>
+          <w:lang w:val="pt-BR"/>
+        </w:rPr>
+      </w:pPr>
+      <w:r>
+        <w:rPr>
           <w:b/>
           <w:szCs w:val="22"/>
           <w:lang w:val="pt-BR"/>
@@ -730,17 +548,14 @@
           <w:ilvl w:val="0"/>
           <w:numId w:val="4"/>
         </w:numPr>
-        <w:ind w:left="420" w:leftChars="0" w:hanging="420" w:firstLineChars="0"/>
-        <w:rPr>
-          <w:rFonts w:hint="default"/>
-          <w:b/>
-          <w:szCs w:val="22"/>
-          <w:lang w:val="pt-BR"/>
-        </w:rPr>
-      </w:pPr>
-      <w:r>
-        <w:rPr>
-          <w:rFonts w:hint="default"/>
+        <w:rPr>
+          <w:b/>
+          <w:szCs w:val="22"/>
+          <w:lang w:val="pt-BR"/>
+        </w:rPr>
+      </w:pPr>
+      <w:r>
+        <w:rPr>
           <w:b/>
           <w:szCs w:val="22"/>
           <w:lang w:val="pt-BR"/>
@@ -754,20 +569,15 @@
           <w:ilvl w:val="1"/>
           <w:numId w:val="4"/>
         </w:numPr>
-        <w:ind w:left="840" w:leftChars="0" w:hanging="420" w:firstLineChars="0"/>
-        <w:rPr>
-          <w:rFonts w:hint="default"/>
-          <w:b/>
-          <w:szCs w:val="22"/>
-          <w:lang w:val="pt-BR"/>
-        </w:rPr>
-      </w:pPr>
-      <w:r>
-        <w:rPr>
-          <w:rFonts w:hint="default"/>
-          <w:b/>
-          <w:szCs w:val="22"/>
-          <w:lang w:val="pt-BR"/>
+        <w:rPr>
+          <w:b/>
+          <w:szCs w:val="22"/>
+        </w:rPr>
+      </w:pPr>
+      <w:r>
+        <w:rPr>
+          <w:b/>
+          <w:szCs w:val="22"/>
         </w:rPr>
         <w:t>User go to the page login</w:t>
       </w:r>
@@ -778,17 +588,14 @@
           <w:ilvl w:val="1"/>
           <w:numId w:val="4"/>
         </w:numPr>
-        <w:ind w:left="840" w:leftChars="0" w:hanging="420" w:firstLineChars="0"/>
-        <w:rPr>
-          <w:rFonts w:hint="default"/>
-          <w:b/>
-          <w:szCs w:val="22"/>
-          <w:lang w:val="pt-BR"/>
-        </w:rPr>
-      </w:pPr>
-      <w:r>
-        <w:rPr>
-          <w:rFonts w:hint="default"/>
+        <w:rPr>
+          <w:b/>
+          <w:szCs w:val="22"/>
+          <w:lang w:val="pt-BR"/>
+        </w:rPr>
+      </w:pPr>
+      <w:r>
+        <w:rPr>
           <w:b/>
           <w:szCs w:val="22"/>
           <w:lang w:val="pt-BR"/>
@@ -802,17 +609,14 @@
           <w:ilvl w:val="1"/>
           <w:numId w:val="4"/>
         </w:numPr>
-        <w:ind w:left="840" w:leftChars="0" w:hanging="420" w:firstLineChars="0"/>
-        <w:rPr>
-          <w:rFonts w:hint="default"/>
-          <w:b/>
-          <w:szCs w:val="22"/>
-          <w:lang w:val="pt-BR"/>
-        </w:rPr>
-      </w:pPr>
-      <w:r>
-        <w:rPr>
-          <w:rFonts w:hint="default"/>
+        <w:rPr>
+          <w:b/>
+          <w:szCs w:val="22"/>
+          <w:lang w:val="pt-BR"/>
+        </w:rPr>
+      </w:pPr>
+      <w:r>
+        <w:rPr>
           <w:b/>
           <w:szCs w:val="22"/>
           <w:lang w:val="pt-BR"/>
@@ -826,55 +630,41 @@
           <w:ilvl w:val="1"/>
           <w:numId w:val="4"/>
         </w:numPr>
-        <w:ind w:left="840" w:leftChars="0" w:hanging="420" w:firstLineChars="0"/>
-        <w:rPr>
-          <w:rFonts w:hint="default"/>
-          <w:b/>
-          <w:szCs w:val="22"/>
-          <w:lang w:val="pt-BR"/>
-        </w:rPr>
-      </w:pPr>
-      <w:r>
-        <w:rPr>
-          <w:rFonts w:hint="default"/>
-          <w:b/>
-          <w:szCs w:val="22"/>
-          <w:lang w:val="pt-BR"/>
+        <w:rPr>
+          <w:b/>
+          <w:szCs w:val="22"/>
+        </w:rPr>
+      </w:pPr>
+      <w:r>
+        <w:rPr>
+          <w:b/>
+          <w:szCs w:val="22"/>
         </w:rPr>
         <w:t>User is redirected to the main page where he sees the main page</w:t>
       </w:r>
     </w:p>
     <w:p>
       <w:pPr>
-        <w:numPr>
-          <w:numId w:val="0"/>
-        </w:numPr>
-        <w:rPr>
-          <w:rFonts w:hint="default"/>
-          <w:b/>
-          <w:szCs w:val="22"/>
-          <w:lang w:val="pt-BR"/>
-        </w:rPr>
-      </w:pPr>
-    </w:p>
-    <w:p>
-      <w:pPr>
-        <w:pStyle w:val="2"/>
+        <w:rPr>
+          <w:b/>
+          <w:szCs w:val="22"/>
+        </w:rPr>
+      </w:pPr>
+    </w:p>
+    <w:p>
+      <w:pPr>
+        <w:pStyle w:val="Ttulo1"/>
         <w:numPr>
           <w:ilvl w:val="0"/>
           <w:numId w:val="1"/>
         </w:numPr>
         <w:rPr>
-          <w:rFonts w:hint="default"/>
-          <w:b/>
-          <w:szCs w:val="22"/>
-          <w:lang w:val="pt-BR"/>
-        </w:rPr>
-      </w:pPr>
-      <w:r>
-        <w:rPr>
-          <w:rFonts w:hint="default"/>
-          <w:b/>
+          <w:szCs w:val="22"/>
+          <w:lang w:val="pt-BR"/>
+        </w:rPr>
+      </w:pPr>
+      <w:r>
+        <w:rPr>
           <w:szCs w:val="22"/>
           <w:lang w:val="pt-BR"/>
         </w:rPr>
@@ -884,25 +674,22 @@
     <w:p>
       <w:pPr>
         <w:rPr>
-          <w:rFonts w:hint="default"/>
-          <w:b/>
-          <w:szCs w:val="22"/>
-          <w:lang w:val="pt-BR"/>
-        </w:rPr>
-      </w:pPr>
-    </w:p>
-    <w:p>
-      <w:pPr>
-        <w:rPr>
-          <w:rFonts w:hint="default"/>
-          <w:b/>
-          <w:szCs w:val="22"/>
-          <w:lang w:val="pt-BR"/>
-        </w:rPr>
-      </w:pPr>
-      <w:r>
-        <w:rPr>
-          <w:rFonts w:hint="default"/>
+          <w:b/>
+          <w:szCs w:val="22"/>
+          <w:lang w:val="pt-BR"/>
+        </w:rPr>
+      </w:pPr>
+    </w:p>
+    <w:p>
+      <w:pPr>
+        <w:rPr>
+          <w:b/>
+          <w:szCs w:val="22"/>
+          <w:lang w:val="pt-BR"/>
+        </w:rPr>
+      </w:pPr>
+      <w:r>
+        <w:rPr>
           <w:b/>
           <w:szCs w:val="22"/>
           <w:lang w:val="pt-BR"/>
@@ -913,17 +700,20 @@
     <w:p>
       <w:pPr>
         <w:rPr>
-          <w:rFonts w:hint="default"/>
-          <w:b/>
-          <w:szCs w:val="22"/>
-          <w:lang w:val="pt-BR"/>
-        </w:rPr>
-      </w:pPr>
-    </w:p>
-    <w:p>
-      <w:r>
+          <w:b/>
+          <w:szCs w:val="22"/>
+          <w:lang w:val="pt-BR"/>
+        </w:rPr>
+      </w:pPr>
+    </w:p>
+    <w:p>
+      <w:r>
+        <w:rPr>
+          <w:noProof/>
+        </w:rPr>
+        <w:lastRenderedPageBreak/>
         <w:drawing>
-          <wp:inline distT="0" distB="0" distL="114300" distR="114300">
+          <wp:inline distT="0" distB="0" distL="114300" distR="114300" wp14:anchorId="24437CA4" wp14:editId="4C116EB4">
             <wp:extent cx="5263515" cy="2581275"/>
             <wp:effectExtent l="0" t="0" r="13335" b="9525"/>
             <wp:docPr id="1" name="Picture 1"/>
@@ -940,7 +730,7 @@
                     </pic:cNvPicPr>
                   </pic:nvPicPr>
                   <pic:blipFill>
-                    <a:blip r:embed="rId4"/>
+                    <a:blip r:embed="rId6"/>
                     <a:stretch>
                       <a:fillRect/>
                     </a:stretch>
@@ -977,13 +767,14 @@
         </w:rPr>
         <w:t>Ou</w:t>
       </w:r>
-      <w:bookmarkStart w:id="0" w:name="_GoBack"/>
-      <w:bookmarkEnd w:id="0"/>
-    </w:p>
-    <w:p>
-      <w:r>
+    </w:p>
+    <w:p>
+      <w:r>
+        <w:rPr>
+          <w:noProof/>
+        </w:rPr>
         <w:drawing>
-          <wp:inline distT="0" distB="0" distL="114300" distR="114300">
+          <wp:inline distT="0" distB="0" distL="114300" distR="114300" wp14:anchorId="53D0C209" wp14:editId="0AB0BA86">
             <wp:extent cx="5271770" cy="3014345"/>
             <wp:effectExtent l="0" t="0" r="5080" b="14605"/>
             <wp:docPr id="2" name="Picture 2"/>
@@ -1000,7 +791,7 @@
                     </pic:cNvPicPr>
                   </pic:nvPicPr>
                   <pic:blipFill>
-                    <a:blip r:embed="rId5"/>
+                    <a:blip r:embed="rId7"/>
                     <a:stretch>
                       <a:fillRect/>
                     </a:stretch>
@@ -1044,8 +835,12 @@
     </w:p>
     <w:p>
       <w:r>
+        <w:rPr>
+          <w:noProof/>
+        </w:rPr>
+        <w:lastRenderedPageBreak/>
         <w:drawing>
-          <wp:inline distT="0" distB="0" distL="114300" distR="114300">
+          <wp:inline distT="0" distB="0" distL="114300" distR="114300" wp14:anchorId="38F065B2" wp14:editId="797A2E49">
             <wp:extent cx="5273040" cy="6751320"/>
             <wp:effectExtent l="0" t="0" r="3810" b="11430"/>
             <wp:docPr id="3" name="Picture 3"/>
@@ -1062,7 +857,7 @@
                     </pic:cNvPicPr>
                   </pic:nvPicPr>
                   <pic:blipFill>
-                    <a:blip r:embed="rId6"/>
+                    <a:blip r:embed="rId8"/>
                     <a:stretch>
                       <a:fillRect/>
                     </a:stretch>
@@ -1089,8 +884,12 @@
     </w:p>
     <w:p>
       <w:r>
+        <w:rPr>
+          <w:noProof/>
+        </w:rPr>
+        <w:lastRenderedPageBreak/>
         <w:drawing>
-          <wp:inline distT="0" distB="0" distL="114300" distR="114300">
+          <wp:inline distT="0" distB="0" distL="114300" distR="114300" wp14:anchorId="5F4E9171" wp14:editId="642E7DAE">
             <wp:extent cx="5263515" cy="2531110"/>
             <wp:effectExtent l="0" t="0" r="13335" b="2540"/>
             <wp:docPr id="4" name="Picture 4"/>
@@ -1107,7 +906,7 @@
                     </pic:cNvPicPr>
                   </pic:nvPicPr>
                   <pic:blipFill>
-                    <a:blip r:embed="rId7"/>
+                    <a:blip r:embed="rId9"/>
                     <a:stretch>
                       <a:fillRect/>
                     </a:stretch>
@@ -1160,8 +959,11 @@
     </w:p>
     <w:p>
       <w:r>
+        <w:rPr>
+          <w:noProof/>
+        </w:rPr>
         <w:drawing>
-          <wp:inline distT="0" distB="0" distL="114300" distR="114300">
+          <wp:inline distT="0" distB="0" distL="114300" distR="114300" wp14:anchorId="6698700C" wp14:editId="010F7586">
             <wp:extent cx="5261610" cy="1958975"/>
             <wp:effectExtent l="0" t="0" r="15240" b="3175"/>
             <wp:docPr id="5" name="Picture 5"/>
@@ -1178,7 +980,7 @@
                     </pic:cNvPicPr>
                   </pic:nvPicPr>
                   <pic:blipFill>
-                    <a:blip r:embed="rId8"/>
+                    <a:blip r:embed="rId10"/>
                     <a:stretch>
                       <a:fillRect/>
                     </a:stretch>
@@ -1204,45 +1006,17 @@
       </w:r>
     </w:p>
     <w:p>
-      <w:pPr>
-        <w:rPr>
-          <w:lang w:val="pt-BR"/>
-        </w:rPr>
-      </w:pPr>
-      <w:r>
-        <w:rPr>
-          <w:lang w:val="pt-BR"/>
-        </w:rPr>
+      <w:r>
         <w:t xml:space="preserve">See profile is only going to be visible if the person allows you to see their profile. It must have a button to send invitations. </w:t>
       </w:r>
     </w:p>
-    <w:p>
-      <w:pPr>
-        <w:rPr>
-          <w:lang w:val="pt-BR"/>
-        </w:rPr>
-      </w:pPr>
-    </w:p>
-    <w:p>
-      <w:pPr>
-        <w:rPr>
-          <w:lang w:val="pt-BR"/>
-        </w:rPr>
-      </w:pPr>
-      <w:r>
-        <w:rPr>
-          <w:lang w:val="pt-BR"/>
-        </w:rPr>
+    <w:p/>
+    <w:p>
+      <w:r>
         <w:t xml:space="preserve">The person profile is going to be always the first one at top left. </w:t>
       </w:r>
     </w:p>
-    <w:p>
-      <w:pPr>
-        <w:rPr>
-          <w:lang w:val="pt-BR"/>
-        </w:rPr>
-      </w:pPr>
-    </w:p>
+    <w:p/>
     <w:p>
       <w:pPr>
         <w:rPr>
@@ -1278,8 +1052,12 @@
         </w:rPr>
       </w:pPr>
       <w:r>
+        <w:rPr>
+          <w:noProof/>
+        </w:rPr>
+        <w:lastRenderedPageBreak/>
         <w:drawing>
-          <wp:inline distT="0" distB="0" distL="114300" distR="114300">
+          <wp:inline distT="0" distB="0" distL="114300" distR="114300" wp14:anchorId="491C3E24" wp14:editId="5B88C837">
             <wp:extent cx="5263515" cy="2705735"/>
             <wp:effectExtent l="0" t="0" r="13335" b="18415"/>
             <wp:docPr id="6" name="Picture 6"/>
@@ -1296,7 +1074,7 @@
                     </pic:cNvPicPr>
                   </pic:nvPicPr>
                   <pic:blipFill>
-                    <a:blip r:embed="rId9"/>
+                    <a:blip r:embed="rId11"/>
                     <a:stretch>
                       <a:fillRect/>
                     </a:stretch>
@@ -1324,7 +1102,6 @@
     <w:p>
       <w:pPr>
         <w:rPr>
-          <w:rFonts w:hint="default"/>
           <w:lang w:val="pt-BR"/>
         </w:rPr>
       </w:pPr>
@@ -1332,20 +1109,20 @@
     <w:sectPr>
       <w:pgSz w:w="11906" w:h="16838"/>
       <w:pgMar w:top="1440" w:right="1800" w:bottom="1440" w:left="1800" w:header="720" w:footer="720" w:gutter="0"/>
-      <w:cols w:space="720" w:num="1"/>
-      <w:docGrid w:linePitch="360" w:charSpace="0"/>
+      <w:cols w:space="720"/>
+      <w:docGrid w:linePitch="360"/>
     </w:sectPr>
   </w:body>
 </w:document>
 </file>
 
 <file path=word/numbering.xml><?xml version="1.0" encoding="utf-8"?>
-<w:numbering xmlns:wpc="http://schemas.microsoft.com/office/word/2010/wordprocessingCanvas" xmlns:mc="http://schemas.openxmlformats.org/markup-compatibility/2006" xmlns:o="urn:schemas-microsoft-com:office:office" xmlns:r="http://schemas.openxmlformats.org/officeDocument/2006/relationships" xmlns:m="http://schemas.openxmlformats.org/officeDocument/2006/math" xmlns:v="urn:schemas-microsoft-com:vml" xmlns:wp14="http://schemas.microsoft.com/office/word/2010/wordprocessingDrawing" xmlns:wp="http://schemas.openxmlformats.org/drawingml/2006/wordprocessingDrawing" xmlns:w10="urn:schemas-microsoft-com:office:word" xmlns:w="http://schemas.openxmlformats.org/wordprocessingml/2006/main" xmlns:w14="http://schemas.microsoft.com/office/word/2010/wordml" xmlns:wpg="http://schemas.microsoft.com/office/word/2010/wordprocessingGroup" xmlns:wpi="http://schemas.microsoft.com/office/word/2010/wordprocessingInk" xmlns:wne="http://schemas.microsoft.com/office/word/2006/wordml" xmlns:wps="http://schemas.microsoft.com/office/word/2010/wordprocessingShape" mc:Ignorable="w14 wp14">
-  <w:abstractNum w:abstractNumId="0">
+<w:numbering xmlns:wpc="http://schemas.microsoft.com/office/word/2010/wordprocessingCanvas" xmlns:cx="http://schemas.microsoft.com/office/drawing/2014/chartex" xmlns:cx1="http://schemas.microsoft.com/office/drawing/2015/9/8/chartex" xmlns:cx2="http://schemas.microsoft.com/office/drawing/2015/10/21/chartex" xmlns:cx3="http://schemas.microsoft.com/office/drawing/2016/5/9/chartex" xmlns:cx4="http://schemas.microsoft.com/office/drawing/2016/5/10/chartex" xmlns:cx5="http://schemas.microsoft.com/office/drawing/2016/5/11/chartex" xmlns:cx6="http://schemas.microsoft.com/office/drawing/2016/5/12/chartex" xmlns:cx7="http://schemas.microsoft.com/office/drawing/2016/5/13/chartex" xmlns:cx8="http://schemas.microsoft.com/office/drawing/2016/5/14/chartex" xmlns:mc="http://schemas.openxmlformats.org/markup-compatibility/2006" xmlns:aink="http://schemas.microsoft.com/office/drawing/2016/ink" xmlns:am3d="http://schemas.microsoft.com/office/drawing/2017/model3d" xmlns:o="urn:schemas-microsoft-com:office:office" xmlns:oel="http://schemas.microsoft.com/office/2019/extlst" xmlns:r="http://schemas.openxmlformats.org/officeDocument/2006/relationships" xmlns:m="http://schemas.openxmlformats.org/officeDocument/2006/math" xmlns:v="urn:schemas-microsoft-com:vml" xmlns:wp14="http://schemas.microsoft.com/office/word/2010/wordprocessingDrawing" xmlns:wp="http://schemas.openxmlformats.org/drawingml/2006/wordprocessingDrawing" xmlns:w10="urn:schemas-microsoft-com:office:word" xmlns:w="http://schemas.openxmlformats.org/wordprocessingml/2006/main" xmlns:w14="http://schemas.microsoft.com/office/word/2010/wordml" xmlns:w15="http://schemas.microsoft.com/office/word/2012/wordml" xmlns:w16cex="http://schemas.microsoft.com/office/word/2018/wordml/cex" xmlns:w16cid="http://schemas.microsoft.com/office/word/2016/wordml/cid" xmlns:w16="http://schemas.microsoft.com/office/word/2018/wordml" xmlns:w16du="http://schemas.microsoft.com/office/word/2023/wordml/word16du" xmlns:w16sdtdh="http://schemas.microsoft.com/office/word/2020/wordml/sdtdatahash" xmlns:w16se="http://schemas.microsoft.com/office/word/2015/wordml/symex" xmlns:wpg="http://schemas.microsoft.com/office/word/2010/wordprocessingGroup" xmlns:wpi="http://schemas.microsoft.com/office/word/2010/wordprocessingInk" xmlns:wne="http://schemas.microsoft.com/office/word/2006/wordml" xmlns:wps="http://schemas.microsoft.com/office/word/2010/wordprocessingShape" mc:Ignorable="w14 w15 w16se w16cid w16 w16cex w16sdtdh w16du wp14">
+  <w:abstractNum w:abstractNumId="0" w15:restartNumberingAfterBreak="0">
     <w:nsid w:val="A095BA90"/>
     <w:multiLevelType w:val="singleLevel"/>
     <w:tmpl w:val="A095BA90"/>
-    <w:lvl w:ilvl="0" w:tentative="0">
+    <w:lvl w:ilvl="0">
       <w:start w:val="1"/>
       <w:numFmt w:val="decimal"/>
       <w:suff w:val="space"/>
@@ -1353,11 +1130,11 @@
       <w:lvlJc w:val="left"/>
     </w:lvl>
   </w:abstractNum>
-  <w:abstractNum w:abstractNumId="1">
+  <w:abstractNum w:abstractNumId="1" w15:restartNumberingAfterBreak="0">
     <w:nsid w:val="D728E828"/>
     <w:multiLevelType w:val="singleLevel"/>
     <w:tmpl w:val="D728E828"/>
-    <w:lvl w:ilvl="0" w:tentative="0">
+    <w:lvl w:ilvl="0">
       <w:start w:val="1"/>
       <w:numFmt w:val="bullet"/>
       <w:lvlText w:val=""/>
@@ -1366,18 +1143,18 @@
         <w:tabs>
           <w:tab w:val="left" w:pos="420"/>
         </w:tabs>
-        <w:ind w:left="420" w:leftChars="0" w:hanging="420" w:firstLineChars="0"/>
+        <w:ind w:left="420" w:hanging="420"/>
       </w:pPr>
       <w:rPr>
-        <w:rFonts w:hint="default" w:ascii="Wingdings" w:hAnsi="Wingdings"/>
+        <w:rFonts w:ascii="Wingdings" w:hAnsi="Wingdings" w:hint="default"/>
       </w:rPr>
     </w:lvl>
   </w:abstractNum>
-  <w:abstractNum w:abstractNumId="2">
+  <w:abstractNum w:abstractNumId="2" w15:restartNumberingAfterBreak="0">
     <w:nsid w:val="0EAF9EA9"/>
     <w:multiLevelType w:val="multilevel"/>
     <w:tmpl w:val="0EAF9EA9"/>
-    <w:lvl w:ilvl="0" w:tentative="0">
+    <w:lvl w:ilvl="0">
       <w:start w:val="1"/>
       <w:numFmt w:val="bullet"/>
       <w:lvlText w:val=""/>
@@ -1386,13 +1163,13 @@
         <w:tabs>
           <w:tab w:val="left" w:pos="420"/>
         </w:tabs>
-        <w:ind w:left="420" w:leftChars="0" w:hanging="420" w:firstLineChars="0"/>
+        <w:ind w:left="420" w:hanging="420"/>
       </w:pPr>
       <w:rPr>
-        <w:rFonts w:hint="default" w:ascii="Wingdings" w:hAnsi="Wingdings"/>
+        <w:rFonts w:ascii="Wingdings" w:hAnsi="Wingdings" w:hint="default"/>
       </w:rPr>
     </w:lvl>
-    <w:lvl w:ilvl="1" w:tentative="0">
+    <w:lvl w:ilvl="1">
       <w:start w:val="1"/>
       <w:numFmt w:val="bullet"/>
       <w:lvlText w:val=""/>
@@ -1401,13 +1178,13 @@
         <w:tabs>
           <w:tab w:val="left" w:pos="840"/>
         </w:tabs>
-        <w:ind w:left="840" w:leftChars="0" w:hanging="420" w:firstLineChars="0"/>
+        <w:ind w:left="840" w:hanging="420"/>
       </w:pPr>
       <w:rPr>
-        <w:rFonts w:hint="default" w:ascii="Wingdings" w:hAnsi="Wingdings"/>
+        <w:rFonts w:ascii="Wingdings" w:hAnsi="Wingdings" w:hint="default"/>
       </w:rPr>
     </w:lvl>
-    <w:lvl w:ilvl="2" w:tentative="0">
+    <w:lvl w:ilvl="2">
       <w:start w:val="1"/>
       <w:numFmt w:val="bullet"/>
       <w:lvlText w:val=""/>
@@ -1416,13 +1193,13 @@
         <w:tabs>
           <w:tab w:val="left" w:pos="1260"/>
         </w:tabs>
-        <w:ind w:left="1260" w:leftChars="0" w:hanging="420" w:firstLineChars="0"/>
+        <w:ind w:left="1260" w:hanging="420"/>
       </w:pPr>
       <w:rPr>
-        <w:rFonts w:hint="default" w:ascii="Wingdings" w:hAnsi="Wingdings"/>
+        <w:rFonts w:ascii="Wingdings" w:hAnsi="Wingdings" w:hint="default"/>
       </w:rPr>
     </w:lvl>
-    <w:lvl w:ilvl="3" w:tentative="0">
+    <w:lvl w:ilvl="3">
       <w:start w:val="1"/>
       <w:numFmt w:val="bullet"/>
       <w:lvlText w:val=""/>
@@ -1431,13 +1208,13 @@
         <w:tabs>
           <w:tab w:val="left" w:pos="1680"/>
         </w:tabs>
-        <w:ind w:left="1680" w:leftChars="0" w:hanging="420" w:firstLineChars="0"/>
+        <w:ind w:left="1680" w:hanging="420"/>
       </w:pPr>
       <w:rPr>
-        <w:rFonts w:hint="default" w:ascii="Wingdings" w:hAnsi="Wingdings"/>
+        <w:rFonts w:ascii="Wingdings" w:hAnsi="Wingdings" w:hint="default"/>
       </w:rPr>
     </w:lvl>
-    <w:lvl w:ilvl="4" w:tentative="0">
+    <w:lvl w:ilvl="4">
       <w:start w:val="1"/>
       <w:numFmt w:val="bullet"/>
       <w:lvlText w:val=""/>
@@ -1446,13 +1223,13 @@
         <w:tabs>
           <w:tab w:val="left" w:pos="2100"/>
         </w:tabs>
-        <w:ind w:left="2100" w:leftChars="0" w:hanging="420" w:firstLineChars="0"/>
+        <w:ind w:left="2100" w:hanging="420"/>
       </w:pPr>
       <w:rPr>
-        <w:rFonts w:hint="default" w:ascii="Wingdings" w:hAnsi="Wingdings"/>
+        <w:rFonts w:ascii="Wingdings" w:hAnsi="Wingdings" w:hint="default"/>
       </w:rPr>
     </w:lvl>
-    <w:lvl w:ilvl="5" w:tentative="0">
+    <w:lvl w:ilvl="5">
       <w:start w:val="1"/>
       <w:numFmt w:val="bullet"/>
       <w:lvlText w:val=""/>
@@ -1461,13 +1238,13 @@
         <w:tabs>
           <w:tab w:val="left" w:pos="2520"/>
         </w:tabs>
-        <w:ind w:left="2520" w:leftChars="0" w:hanging="420" w:firstLineChars="0"/>
+        <w:ind w:left="2520" w:hanging="420"/>
       </w:pPr>
       <w:rPr>
-        <w:rFonts w:hint="default" w:ascii="Wingdings" w:hAnsi="Wingdings"/>
+        <w:rFonts w:ascii="Wingdings" w:hAnsi="Wingdings" w:hint="default"/>
       </w:rPr>
     </w:lvl>
-    <w:lvl w:ilvl="6" w:tentative="0">
+    <w:lvl w:ilvl="6">
       <w:start w:val="1"/>
       <w:numFmt w:val="bullet"/>
       <w:lvlText w:val=""/>
@@ -1476,13 +1253,13 @@
         <w:tabs>
           <w:tab w:val="left" w:pos="2940"/>
         </w:tabs>
-        <w:ind w:left="2940" w:leftChars="0" w:hanging="420" w:firstLineChars="0"/>
+        <w:ind w:left="2940" w:hanging="420"/>
       </w:pPr>
       <w:rPr>
-        <w:rFonts w:hint="default" w:ascii="Wingdings" w:hAnsi="Wingdings"/>
+        <w:rFonts w:ascii="Wingdings" w:hAnsi="Wingdings" w:hint="default"/>
       </w:rPr>
     </w:lvl>
-    <w:lvl w:ilvl="7" w:tentative="0">
+    <w:lvl w:ilvl="7">
       <w:start w:val="1"/>
       <w:numFmt w:val="bullet"/>
       <w:lvlText w:val=""/>
@@ -1491,13 +1268,13 @@
         <w:tabs>
           <w:tab w:val="left" w:pos="3360"/>
         </w:tabs>
-        <w:ind w:left="3360" w:leftChars="0" w:hanging="420" w:firstLineChars="0"/>
+        <w:ind w:left="3360" w:hanging="420"/>
       </w:pPr>
       <w:rPr>
-        <w:rFonts w:hint="default" w:ascii="Wingdings" w:hAnsi="Wingdings"/>
+        <w:rFonts w:ascii="Wingdings" w:hAnsi="Wingdings" w:hint="default"/>
       </w:rPr>
     </w:lvl>
-    <w:lvl w:ilvl="8" w:tentative="0">
+    <w:lvl w:ilvl="8">
       <w:start w:val="1"/>
       <w:numFmt w:val="bullet"/>
       <w:lvlText w:val=""/>
@@ -1506,18 +1283,18 @@
         <w:tabs>
           <w:tab w:val="left" w:pos="3780"/>
         </w:tabs>
-        <w:ind w:left="3780" w:leftChars="0" w:hanging="420" w:firstLineChars="0"/>
+        <w:ind w:left="3780" w:hanging="420"/>
       </w:pPr>
       <w:rPr>
-        <w:rFonts w:hint="default" w:ascii="Wingdings" w:hAnsi="Wingdings"/>
+        <w:rFonts w:ascii="Wingdings" w:hAnsi="Wingdings" w:hint="default"/>
       </w:rPr>
     </w:lvl>
   </w:abstractNum>
-  <w:abstractNum w:abstractNumId="3">
+  <w:abstractNum w:abstractNumId="3" w15:restartNumberingAfterBreak="0">
     <w:nsid w:val="41954378"/>
     <w:multiLevelType w:val="multilevel"/>
     <w:tmpl w:val="41954378"/>
-    <w:lvl w:ilvl="0" w:tentative="0">
+    <w:lvl w:ilvl="0">
       <w:start w:val="1"/>
       <w:numFmt w:val="bullet"/>
       <w:lvlText w:val=""/>
@@ -1526,13 +1303,13 @@
         <w:tabs>
           <w:tab w:val="left" w:pos="420"/>
         </w:tabs>
-        <w:ind w:left="420" w:leftChars="0" w:hanging="420" w:firstLineChars="0"/>
+        <w:ind w:left="420" w:hanging="420"/>
       </w:pPr>
       <w:rPr>
-        <w:rFonts w:hint="default" w:ascii="Wingdings" w:hAnsi="Wingdings"/>
+        <w:rFonts w:ascii="Wingdings" w:hAnsi="Wingdings" w:hint="default"/>
       </w:rPr>
     </w:lvl>
-    <w:lvl w:ilvl="1" w:tentative="0">
+    <w:lvl w:ilvl="1">
       <w:start w:val="1"/>
       <w:numFmt w:val="bullet"/>
       <w:lvlText w:val=""/>
@@ -1541,13 +1318,13 @@
         <w:tabs>
           <w:tab w:val="left" w:pos="840"/>
         </w:tabs>
-        <w:ind w:left="840" w:leftChars="0" w:hanging="420" w:firstLineChars="0"/>
+        <w:ind w:left="840" w:hanging="420"/>
       </w:pPr>
       <w:rPr>
-        <w:rFonts w:hint="default" w:ascii="Wingdings" w:hAnsi="Wingdings"/>
+        <w:rFonts w:ascii="Wingdings" w:hAnsi="Wingdings" w:hint="default"/>
       </w:rPr>
     </w:lvl>
-    <w:lvl w:ilvl="2" w:tentative="0">
+    <w:lvl w:ilvl="2">
       <w:start w:val="1"/>
       <w:numFmt w:val="bullet"/>
       <w:lvlText w:val=""/>
@@ -1556,13 +1333,13 @@
         <w:tabs>
           <w:tab w:val="left" w:pos="1260"/>
         </w:tabs>
-        <w:ind w:left="1260" w:leftChars="0" w:hanging="420" w:firstLineChars="0"/>
+        <w:ind w:left="1260" w:hanging="420"/>
       </w:pPr>
       <w:rPr>
-        <w:rFonts w:hint="default" w:ascii="Wingdings" w:hAnsi="Wingdings"/>
+        <w:rFonts w:ascii="Wingdings" w:hAnsi="Wingdings" w:hint="default"/>
       </w:rPr>
     </w:lvl>
-    <w:lvl w:ilvl="3" w:tentative="0">
+    <w:lvl w:ilvl="3">
       <w:start w:val="1"/>
       <w:numFmt w:val="bullet"/>
       <w:lvlText w:val=""/>
@@ -1571,13 +1348,13 @@
         <w:tabs>
           <w:tab w:val="left" w:pos="1680"/>
         </w:tabs>
-        <w:ind w:left="1680" w:leftChars="0" w:hanging="420" w:firstLineChars="0"/>
+        <w:ind w:left="1680" w:hanging="420"/>
       </w:pPr>
       <w:rPr>
-        <w:rFonts w:hint="default" w:ascii="Wingdings" w:hAnsi="Wingdings"/>
+        <w:rFonts w:ascii="Wingdings" w:hAnsi="Wingdings" w:hint="default"/>
       </w:rPr>
     </w:lvl>
-    <w:lvl w:ilvl="4" w:tentative="0">
+    <w:lvl w:ilvl="4">
       <w:start w:val="1"/>
       <w:numFmt w:val="bullet"/>
       <w:lvlText w:val=""/>
@@ -1586,13 +1363,13 @@
         <w:tabs>
           <w:tab w:val="left" w:pos="2100"/>
         </w:tabs>
-        <w:ind w:left="2100" w:leftChars="0" w:hanging="420" w:firstLineChars="0"/>
+        <w:ind w:left="2100" w:hanging="420"/>
       </w:pPr>
       <w:rPr>
-        <w:rFonts w:hint="default" w:ascii="Wingdings" w:hAnsi="Wingdings"/>
+        <w:rFonts w:ascii="Wingdings" w:hAnsi="Wingdings" w:hint="default"/>
       </w:rPr>
     </w:lvl>
-    <w:lvl w:ilvl="5" w:tentative="0">
+    <w:lvl w:ilvl="5">
       <w:start w:val="1"/>
       <w:numFmt w:val="bullet"/>
       <w:lvlText w:val=""/>
@@ -1601,13 +1378,13 @@
         <w:tabs>
           <w:tab w:val="left" w:pos="2520"/>
         </w:tabs>
-        <w:ind w:left="2520" w:leftChars="0" w:hanging="420" w:firstLineChars="0"/>
+        <w:ind w:left="2520" w:hanging="420"/>
       </w:pPr>
       <w:rPr>
-        <w:rFonts w:hint="default" w:ascii="Wingdings" w:hAnsi="Wingdings"/>
+        <w:rFonts w:ascii="Wingdings" w:hAnsi="Wingdings" w:hint="default"/>
       </w:rPr>
     </w:lvl>
-    <w:lvl w:ilvl="6" w:tentative="0">
+    <w:lvl w:ilvl="6">
       <w:start w:val="1"/>
       <w:numFmt w:val="bullet"/>
       <w:lvlText w:val=""/>
@@ -1616,13 +1393,13 @@
         <w:tabs>
           <w:tab w:val="left" w:pos="2940"/>
         </w:tabs>
-        <w:ind w:left="2940" w:leftChars="0" w:hanging="420" w:firstLineChars="0"/>
+        <w:ind w:left="2940" w:hanging="420"/>
       </w:pPr>
       <w:rPr>
-        <w:rFonts w:hint="default" w:ascii="Wingdings" w:hAnsi="Wingdings"/>
+        <w:rFonts w:ascii="Wingdings" w:hAnsi="Wingdings" w:hint="default"/>
       </w:rPr>
     </w:lvl>
-    <w:lvl w:ilvl="7" w:tentative="0">
+    <w:lvl w:ilvl="7">
       <w:start w:val="1"/>
       <w:numFmt w:val="bullet"/>
       <w:lvlText w:val=""/>
@@ -1631,13 +1408,13 @@
         <w:tabs>
           <w:tab w:val="left" w:pos="3360"/>
         </w:tabs>
-        <w:ind w:left="3360" w:leftChars="0" w:hanging="420" w:firstLineChars="0"/>
+        <w:ind w:left="3360" w:hanging="420"/>
       </w:pPr>
       <w:rPr>
-        <w:rFonts w:hint="default" w:ascii="Wingdings" w:hAnsi="Wingdings"/>
+        <w:rFonts w:ascii="Wingdings" w:hAnsi="Wingdings" w:hint="default"/>
       </w:rPr>
     </w:lvl>
-    <w:lvl w:ilvl="8" w:tentative="0">
+    <w:lvl w:ilvl="8">
       <w:start w:val="1"/>
       <w:numFmt w:val="bullet"/>
       <w:lvlText w:val=""/>
@@ -1646,204 +1423,344 @@
         <w:tabs>
           <w:tab w:val="left" w:pos="3780"/>
         </w:tabs>
-        <w:ind w:left="3780" w:leftChars="0" w:hanging="420" w:firstLineChars="0"/>
+        <w:ind w:left="3780" w:hanging="420"/>
       </w:pPr>
       <w:rPr>
-        <w:rFonts w:hint="default" w:ascii="Wingdings" w:hAnsi="Wingdings"/>
+        <w:rFonts w:ascii="Wingdings" w:hAnsi="Wingdings" w:hint="default"/>
       </w:rPr>
     </w:lvl>
   </w:abstractNum>
-  <w:num w:numId="1">
+  <w:num w:numId="1" w16cid:durableId="1821848142">
     <w:abstractNumId w:val="0"/>
   </w:num>
-  <w:num w:numId="2">
+  <w:num w:numId="2" w16cid:durableId="1435707069">
     <w:abstractNumId w:val="1"/>
   </w:num>
-  <w:num w:numId="3">
+  <w:num w:numId="3" w16cid:durableId="1748184205">
     <w:abstractNumId w:val="2"/>
   </w:num>
-  <w:num w:numId="4">
+  <w:num w:numId="4" w16cid:durableId="1199972296">
     <w:abstractNumId w:val="3"/>
   </w:num>
 </w:numbering>
 </file>
 
 <file path=word/styles.xml><?xml version="1.0" encoding="utf-8"?>
-<w:styles xmlns:mc="http://schemas.openxmlformats.org/markup-compatibility/2006" xmlns:o="urn:schemas-microsoft-com:office:office" xmlns:r="http://schemas.openxmlformats.org/officeDocument/2006/relationships" xmlns:m="http://schemas.openxmlformats.org/officeDocument/2006/math" xmlns:v="urn:schemas-microsoft-com:vml" xmlns:w="http://schemas.openxmlformats.org/wordprocessingml/2006/main" xmlns:w14="http://schemas.microsoft.com/office/word/2010/wordml" xmlns:w10="urn:schemas-microsoft-com:office:word" xmlns:sl="http://schemas.openxmlformats.org/schemaLibrary/2006/main" mc:Ignorable="w14">
+<w:styles xmlns:mc="http://schemas.openxmlformats.org/markup-compatibility/2006" xmlns:r="http://schemas.openxmlformats.org/officeDocument/2006/relationships" xmlns:w="http://schemas.openxmlformats.org/wordprocessingml/2006/main" xmlns:w14="http://schemas.microsoft.com/office/word/2010/wordml" xmlns:w15="http://schemas.microsoft.com/office/word/2012/wordml" xmlns:w16cex="http://schemas.microsoft.com/office/word/2018/wordml/cex" xmlns:w16cid="http://schemas.microsoft.com/office/word/2016/wordml/cid" xmlns:w16="http://schemas.microsoft.com/office/word/2018/wordml" xmlns:w16du="http://schemas.microsoft.com/office/word/2023/wordml/word16du" xmlns:w16sdtdh="http://schemas.microsoft.com/office/word/2020/wordml/sdtdatahash" xmlns:w16se="http://schemas.microsoft.com/office/word/2015/wordml/symex" mc:Ignorable="w14 w15 w16se w16cid w16 w16cex w16sdtdh w16du">
   <w:docDefaults>
     <w:rPrDefault>
       <w:rPr>
-        <w:rFonts w:ascii="Times New Roman" w:hAnsi="Times New Roman" w:eastAsia="SimSun" w:cs="Times New Roman"/>
+        <w:rFonts w:ascii="Times New Roman" w:eastAsia="SimSun" w:hAnsi="Times New Roman" w:cs="Times New Roman"/>
+        <w:lang w:val="pt-BR" w:eastAsia="pt-BR" w:bidi="ar-SA"/>
       </w:rPr>
     </w:rPrDefault>
+    <w:pPrDefault>
+      <w:pPr>
+        <w:spacing w:after="160" w:line="259" w:lineRule="auto"/>
+      </w:pPr>
+    </w:pPrDefault>
   </w:docDefaults>
-  <w:latentStyles w:count="260" w:defQFormat="0" w:defUnhideWhenUsed="1" w:defSemiHidden="1" w:defUIPriority="99" w:defLockedState="0">
-    <w:lsdException w:qFormat="1" w:unhideWhenUsed="0" w:uiPriority="0" w:semiHidden="0" w:name="Normal"/>
-    <w:lsdException w:qFormat="1" w:unhideWhenUsed="0" w:uiPriority="0" w:semiHidden="0" w:name="heading 1"/>
-    <w:lsdException w:qFormat="1" w:uiPriority="0" w:name="heading 2"/>
-    <w:lsdException w:qFormat="1" w:uiPriority="0" w:name="heading 3"/>
-    <w:lsdException w:qFormat="1" w:uiPriority="0" w:name="heading 4"/>
-    <w:lsdException w:qFormat="1" w:uiPriority="0" w:name="heading 5"/>
-    <w:lsdException w:qFormat="1" w:uiPriority="0" w:name="heading 6"/>
-    <w:lsdException w:qFormat="1" w:uiPriority="0" w:name="heading 7"/>
-    <w:lsdException w:qFormat="1" w:uiPriority="0" w:name="heading 8"/>
-    <w:lsdException w:qFormat="1" w:uiPriority="0" w:name="heading 9"/>
-    <w:lsdException w:unhideWhenUsed="0" w:uiPriority="0" w:semiHidden="0" w:name="index 1"/>
-    <w:lsdException w:unhideWhenUsed="0" w:uiPriority="0" w:semiHidden="0" w:name="index 2"/>
-    <w:lsdException w:unhideWhenUsed="0" w:uiPriority="0" w:semiHidden="0" w:name="index 3"/>
-    <w:lsdException w:unhideWhenUsed="0" w:uiPriority="0" w:semiHidden="0" w:name="index 4"/>
-    <w:lsdException w:unhideWhenUsed="0" w:uiPriority="0" w:semiHidden="0" w:name="index 5"/>
-    <w:lsdException w:unhideWhenUsed="0" w:uiPriority="0" w:semiHidden="0" w:name="index 6"/>
-    <w:lsdException w:unhideWhenUsed="0" w:uiPriority="0" w:semiHidden="0" w:name="index 7"/>
-    <w:lsdException w:unhideWhenUsed="0" w:uiPriority="0" w:semiHidden="0" w:name="index 8"/>
-    <w:lsdException w:unhideWhenUsed="0" w:uiPriority="0" w:semiHidden="0" w:name="index 9"/>
-    <w:lsdException w:unhideWhenUsed="0" w:uiPriority="0" w:semiHidden="0" w:name="toc 1"/>
-    <w:lsdException w:unhideWhenUsed="0" w:uiPriority="0" w:semiHidden="0" w:name="toc 2"/>
-    <w:lsdException w:unhideWhenUsed="0" w:uiPriority="0" w:semiHidden="0" w:name="toc 3"/>
-    <w:lsdException w:unhideWhenUsed="0" w:uiPriority="0" w:semiHidden="0" w:name="toc 4"/>
-    <w:lsdException w:unhideWhenUsed="0" w:uiPriority="0" w:semiHidden="0" w:name="toc 5"/>
-    <w:lsdException w:unhideWhenUsed="0" w:uiPriority="0" w:semiHidden="0" w:name="toc 6"/>
-    <w:lsdException w:unhideWhenUsed="0" w:uiPriority="0" w:semiHidden="0" w:name="toc 7"/>
-    <w:lsdException w:unhideWhenUsed="0" w:uiPriority="0" w:semiHidden="0" w:name="toc 8"/>
-    <w:lsdException w:unhideWhenUsed="0" w:uiPriority="0" w:semiHidden="0" w:name="toc 9"/>
-    <w:lsdException w:unhideWhenUsed="0" w:uiPriority="0" w:semiHidden="0" w:name="Normal Indent"/>
-    <w:lsdException w:unhideWhenUsed="0" w:uiPriority="0" w:semiHidden="0" w:name="footnote text"/>
-    <w:lsdException w:unhideWhenUsed="0" w:uiPriority="0" w:semiHidden="0" w:name="annotation text"/>
-    <w:lsdException w:unhideWhenUsed="0" w:uiPriority="0" w:semiHidden="0" w:name="header"/>
-    <w:lsdException w:unhideWhenUsed="0" w:uiPriority="0" w:semiHidden="0" w:name="footer"/>
-    <w:lsdException w:unhideWhenUsed="0" w:uiPriority="0" w:semiHidden="0" w:name="index heading"/>
-    <w:lsdException w:qFormat="1" w:uiPriority="0" w:name="caption"/>
-    <w:lsdException w:unhideWhenUsed="0" w:uiPriority="0" w:semiHidden="0" w:name="table of figures"/>
-    <w:lsdException w:unhideWhenUsed="0" w:uiPriority="0" w:semiHidden="0" w:name="envelope address"/>
-    <w:lsdException w:unhideWhenUsed="0" w:uiPriority="0" w:semiHidden="0" w:name="envelope return"/>
-    <w:lsdException w:unhideWhenUsed="0" w:uiPriority="0" w:semiHidden="0" w:name="footnote reference"/>
-    <w:lsdException w:unhideWhenUsed="0" w:uiPriority="0" w:semiHidden="0" w:name="annotation reference"/>
-    <w:lsdException w:unhideWhenUsed="0" w:uiPriority="0" w:semiHidden="0" w:name="line number"/>
-    <w:lsdException w:unhideWhenUsed="0" w:uiPriority="0" w:semiHidden="0" w:name="page number"/>
-    <w:lsdException w:unhideWhenUsed="0" w:uiPriority="0" w:semiHidden="0" w:name="endnote reference"/>
-    <w:lsdException w:unhideWhenUsed="0" w:uiPriority="0" w:semiHidden="0" w:name="endnote text"/>
-    <w:lsdException w:unhideWhenUsed="0" w:uiPriority="0" w:semiHidden="0" w:name="table of authorities"/>
-    <w:lsdException w:unhideWhenUsed="0" w:uiPriority="0" w:semiHidden="0" w:name="macro"/>
-    <w:lsdException w:unhideWhenUsed="0" w:uiPriority="0" w:semiHidden="0" w:name="toa heading"/>
-    <w:lsdException w:unhideWhenUsed="0" w:uiPriority="0" w:semiHidden="0" w:name="List"/>
-    <w:lsdException w:unhideWhenUsed="0" w:uiPriority="0" w:semiHidden="0" w:name="List Bullet"/>
-    <w:lsdException w:unhideWhenUsed="0" w:uiPriority="0" w:semiHidden="0" w:name="List Number"/>
-    <w:lsdException w:unhideWhenUsed="0" w:uiPriority="0" w:semiHidden="0" w:name="List 2"/>
-    <w:lsdException w:unhideWhenUsed="0" w:uiPriority="0" w:semiHidden="0" w:name="List 3"/>
-    <w:lsdException w:unhideWhenUsed="0" w:uiPriority="0" w:semiHidden="0" w:name="List 4"/>
-    <w:lsdException w:unhideWhenUsed="0" w:uiPriority="0" w:semiHidden="0" w:name="List 5"/>
-    <w:lsdException w:unhideWhenUsed="0" w:uiPriority="0" w:semiHidden="0" w:name="List Bullet 2"/>
-    <w:lsdException w:unhideWhenUsed="0" w:uiPriority="0" w:semiHidden="0" w:name="List Bullet 3"/>
-    <w:lsdException w:unhideWhenUsed="0" w:uiPriority="0" w:semiHidden="0" w:name="List Bullet 4"/>
-    <w:lsdException w:unhideWhenUsed="0" w:uiPriority="0" w:semiHidden="0" w:name="List Bullet 5"/>
-    <w:lsdException w:unhideWhenUsed="0" w:uiPriority="0" w:semiHidden="0" w:name="List Number 2"/>
-    <w:lsdException w:unhideWhenUsed="0" w:uiPriority="0" w:semiHidden="0" w:name="List Number 3"/>
-    <w:lsdException w:unhideWhenUsed="0" w:uiPriority="0" w:semiHidden="0" w:name="List Number 4"/>
-    <w:lsdException w:unhideWhenUsed="0" w:uiPriority="0" w:semiHidden="0" w:name="List Number 5"/>
-    <w:lsdException w:qFormat="1" w:unhideWhenUsed="0" w:uiPriority="0" w:semiHidden="0" w:name="Title"/>
-    <w:lsdException w:unhideWhenUsed="0" w:uiPriority="0" w:semiHidden="0" w:name="Closing"/>
-    <w:lsdException w:unhideWhenUsed="0" w:uiPriority="0" w:semiHidden="0" w:name="Signature"/>
-    <w:lsdException w:unhideWhenUsed="0" w:uiPriority="0" w:name="Default Paragraph Font"/>
-    <w:lsdException w:unhideWhenUsed="0" w:uiPriority="0" w:semiHidden="0" w:name="Body Text"/>
-    <w:lsdException w:unhideWhenUsed="0" w:uiPriority="0" w:semiHidden="0" w:name="Body Text Indent"/>
-    <w:lsdException w:unhideWhenUsed="0" w:uiPriority="0" w:semiHidden="0" w:name="List Continue"/>
-    <w:lsdException w:unhideWhenUsed="0" w:uiPriority="0" w:semiHidden="0" w:name="List Continue 2"/>
-    <w:lsdException w:unhideWhenUsed="0" w:uiPriority="0" w:semiHidden="0" w:name="List Continue 3"/>
-    <w:lsdException w:unhideWhenUsed="0" w:uiPriority="0" w:semiHidden="0" w:name="List Continue 4"/>
-    <w:lsdException w:unhideWhenUsed="0" w:uiPriority="0" w:semiHidden="0" w:name="List Continue 5"/>
-    <w:lsdException w:unhideWhenUsed="0" w:uiPriority="0" w:semiHidden="0" w:name="Message Header"/>
-    <w:lsdException w:qFormat="1" w:unhideWhenUsed="0" w:uiPriority="0" w:semiHidden="0" w:name="Subtitle"/>
-    <w:lsdException w:unhideWhenUsed="0" w:uiPriority="0" w:semiHidden="0" w:name="Salutation"/>
-    <w:lsdException w:unhideWhenUsed="0" w:uiPriority="0" w:semiHidden="0" w:name="Date"/>
-    <w:lsdException w:unhideWhenUsed="0" w:uiPriority="0" w:semiHidden="0" w:name="Body Text First Indent"/>
-    <w:lsdException w:unhideWhenUsed="0" w:uiPriority="0" w:semiHidden="0" w:name="Body Text First Indent 2"/>
-    <w:lsdException w:unhideWhenUsed="0" w:uiPriority="0" w:semiHidden="0" w:name="Note Heading"/>
-    <w:lsdException w:unhideWhenUsed="0" w:uiPriority="0" w:semiHidden="0" w:name="Body Text 2"/>
-    <w:lsdException w:unhideWhenUsed="0" w:uiPriority="0" w:semiHidden="0" w:name="Body Text 3"/>
-    <w:lsdException w:unhideWhenUsed="0" w:uiPriority="0" w:semiHidden="0" w:name="Body Text Indent 2"/>
-    <w:lsdException w:unhideWhenUsed="0" w:uiPriority="0" w:semiHidden="0" w:name="Body Text Indent 3"/>
-    <w:lsdException w:unhideWhenUsed="0" w:uiPriority="0" w:semiHidden="0" w:name="Block Text"/>
-    <w:lsdException w:unhideWhenUsed="0" w:uiPriority="0" w:semiHidden="0" w:name="Hyperlink"/>
-    <w:lsdException w:unhideWhenUsed="0" w:uiPriority="0" w:semiHidden="0" w:name="FollowedHyperlink"/>
-    <w:lsdException w:qFormat="1" w:unhideWhenUsed="0" w:uiPriority="0" w:semiHidden="0" w:name="Strong"/>
-    <w:lsdException w:qFormat="1" w:unhideWhenUsed="0" w:uiPriority="0" w:semiHidden="0" w:name="Emphasis"/>
-    <w:lsdException w:unhideWhenUsed="0" w:uiPriority="0" w:semiHidden="0" w:name="Document Map"/>
-    <w:lsdException w:unhideWhenUsed="0" w:uiPriority="0" w:semiHidden="0" w:name="Plain Text"/>
-    <w:lsdException w:unhideWhenUsed="0" w:uiPriority="0" w:semiHidden="0" w:name="E-mail Signature"/>
-    <w:lsdException w:unhideWhenUsed="0" w:uiPriority="0" w:semiHidden="0" w:name="Normal (Web)"/>
-    <w:lsdException w:unhideWhenUsed="0" w:uiPriority="0" w:semiHidden="0" w:name="HTML Acronym"/>
-    <w:lsdException w:unhideWhenUsed="0" w:uiPriority="0" w:semiHidden="0" w:name="HTML Address"/>
-    <w:lsdException w:unhideWhenUsed="0" w:uiPriority="0" w:semiHidden="0" w:name="HTML Cite"/>
-    <w:lsdException w:unhideWhenUsed="0" w:uiPriority="0" w:semiHidden="0" w:name="HTML Code"/>
-    <w:lsdException w:unhideWhenUsed="0" w:uiPriority="0" w:semiHidden="0" w:name="HTML Definition"/>
-    <w:lsdException w:unhideWhenUsed="0" w:uiPriority="0" w:semiHidden="0" w:name="HTML Keyboard"/>
-    <w:lsdException w:unhideWhenUsed="0" w:uiPriority="0" w:semiHidden="0" w:name="HTML Preformatted"/>
-    <w:lsdException w:unhideWhenUsed="0" w:uiPriority="0" w:semiHidden="0" w:name="HTML Sample"/>
-    <w:lsdException w:unhideWhenUsed="0" w:uiPriority="0" w:semiHidden="0" w:name="HTML Typewriter"/>
-    <w:lsdException w:unhideWhenUsed="0" w:uiPriority="0" w:semiHidden="0" w:name="HTML Variable"/>
-    <w:lsdException w:unhideWhenUsed="0" w:uiPriority="0" w:name="Normal Table"/>
-    <w:lsdException w:unhideWhenUsed="0" w:uiPriority="0" w:semiHidden="0" w:name="annotation subject"/>
-    <w:lsdException w:unhideWhenUsed="0" w:uiPriority="0" w:semiHidden="0" w:name="Table Simple 1"/>
-    <w:lsdException w:unhideWhenUsed="0" w:uiPriority="0" w:semiHidden="0" w:name="Table Simple 2"/>
-    <w:lsdException w:unhideWhenUsed="0" w:uiPriority="0" w:semiHidden="0" w:name="Table Simple 3"/>
-    <w:lsdException w:unhideWhenUsed="0" w:uiPriority="0" w:semiHidden="0" w:name="Table Classic 1"/>
-    <w:lsdException w:unhideWhenUsed="0" w:uiPriority="0" w:semiHidden="0" w:name="Table Classic 2"/>
-    <w:lsdException w:unhideWhenUsed="0" w:uiPriority="0" w:semiHidden="0" w:name="Table Classic 3"/>
-    <w:lsdException w:unhideWhenUsed="0" w:uiPriority="0" w:semiHidden="0" w:name="Table Classic 4"/>
-    <w:lsdException w:unhideWhenUsed="0" w:uiPriority="0" w:semiHidden="0" w:name="Table Colorful 1"/>
-    <w:lsdException w:unhideWhenUsed="0" w:uiPriority="0" w:semiHidden="0" w:name="Table Colorful 2"/>
-    <w:lsdException w:unhideWhenUsed="0" w:uiPriority="0" w:semiHidden="0" w:name="Table Colorful 3"/>
-    <w:lsdException w:unhideWhenUsed="0" w:uiPriority="0" w:semiHidden="0" w:name="Table Columns 1"/>
-    <w:lsdException w:unhideWhenUsed="0" w:uiPriority="0" w:semiHidden="0" w:name="Table Columns 2"/>
-    <w:lsdException w:unhideWhenUsed="0" w:uiPriority="0" w:semiHidden="0" w:name="Table Columns 3"/>
-    <w:lsdException w:unhideWhenUsed="0" w:uiPriority="0" w:semiHidden="0" w:name="Table Columns 4"/>
-    <w:lsdException w:unhideWhenUsed="0" w:uiPriority="0" w:semiHidden="0" w:name="Table Columns 5"/>
-    <w:lsdException w:unhideWhenUsed="0" w:uiPriority="0" w:semiHidden="0" w:name="Table Grid 1"/>
-    <w:lsdException w:unhideWhenUsed="0" w:uiPriority="0" w:semiHidden="0" w:name="Table Grid 2"/>
-    <w:lsdException w:unhideWhenUsed="0" w:uiPriority="0" w:semiHidden="0" w:name="Table Grid 3"/>
-    <w:lsdException w:unhideWhenUsed="0" w:uiPriority="0" w:semiHidden="0" w:name="Table Grid 4"/>
-    <w:lsdException w:unhideWhenUsed="0" w:uiPriority="0" w:semiHidden="0" w:name="Table Grid 5"/>
-    <w:lsdException w:unhideWhenUsed="0" w:uiPriority="0" w:semiHidden="0" w:name="Table Grid 6"/>
-    <w:lsdException w:unhideWhenUsed="0" w:uiPriority="0" w:semiHidden="0" w:name="Table Grid 7"/>
-    <w:lsdException w:unhideWhenUsed="0" w:uiPriority="0" w:semiHidden="0" w:name="Table Grid 8"/>
-    <w:lsdException w:unhideWhenUsed="0" w:uiPriority="0" w:semiHidden="0" w:name="Table List 1"/>
-    <w:lsdException w:unhideWhenUsed="0" w:uiPriority="0" w:semiHidden="0" w:name="Table List 2"/>
-    <w:lsdException w:unhideWhenUsed="0" w:uiPriority="0" w:semiHidden="0" w:name="Table List 3"/>
-    <w:lsdException w:unhideWhenUsed="0" w:uiPriority="0" w:semiHidden="0" w:name="Table List 4"/>
-    <w:lsdException w:unhideWhenUsed="0" w:uiPriority="0" w:semiHidden="0" w:name="Table List 5"/>
-    <w:lsdException w:unhideWhenUsed="0" w:uiPriority="0" w:semiHidden="0" w:name="Table List 6"/>
-    <w:lsdException w:unhideWhenUsed="0" w:uiPriority="0" w:semiHidden="0" w:name="Table List 7"/>
-    <w:lsdException w:unhideWhenUsed="0" w:uiPriority="0" w:semiHidden="0" w:name="Table List 8"/>
-    <w:lsdException w:unhideWhenUsed="0" w:uiPriority="0" w:semiHidden="0" w:name="Table 3D effects 1"/>
-    <w:lsdException w:unhideWhenUsed="0" w:uiPriority="0" w:semiHidden="0" w:name="Table 3D effects 2"/>
-    <w:lsdException w:unhideWhenUsed="0" w:uiPriority="0" w:semiHidden="0" w:name="Table 3D effects 3"/>
-    <w:lsdException w:unhideWhenUsed="0" w:uiPriority="0" w:semiHidden="0" w:name="Table Contemporary"/>
-    <w:lsdException w:unhideWhenUsed="0" w:uiPriority="0" w:semiHidden="0" w:name="Table Elegant"/>
-    <w:lsdException w:unhideWhenUsed="0" w:uiPriority="0" w:semiHidden="0" w:name="Table Professional"/>
-    <w:lsdException w:unhideWhenUsed="0" w:uiPriority="0" w:semiHidden="0" w:name="Table Subtle 1"/>
-    <w:lsdException w:unhideWhenUsed="0" w:uiPriority="0" w:semiHidden="0" w:name="Table Subtle 2"/>
-    <w:lsdException w:unhideWhenUsed="0" w:uiPriority="0" w:semiHidden="0" w:name="Table Web 1"/>
-    <w:lsdException w:unhideWhenUsed="0" w:uiPriority="0" w:semiHidden="0" w:name="Table Web 2"/>
-    <w:lsdException w:unhideWhenUsed="0" w:uiPriority="0" w:semiHidden="0" w:name="Table Web 3"/>
-    <w:lsdException w:unhideWhenUsed="0" w:uiPriority="0" w:semiHidden="0" w:name="Balloon Text"/>
-    <w:lsdException w:unhideWhenUsed="0" w:uiPriority="0" w:semiHidden="0" w:name="Table Grid"/>
-    <w:lsdException w:unhideWhenUsed="0" w:uiPriority="0" w:semiHidden="0" w:name="Table Theme"/>
+  <w:latentStyles w:defLockedState="0" w:defUIPriority="0" w:defSemiHidden="0" w:defUnhideWhenUsed="0" w:defQFormat="0" w:count="376">
+    <w:lsdException w:name="Normal" w:qFormat="1"/>
+    <w:lsdException w:name="heading 1" w:qFormat="1"/>
+    <w:lsdException w:name="heading 2" w:semiHidden="1" w:unhideWhenUsed="1" w:qFormat="1"/>
+    <w:lsdException w:name="heading 3" w:semiHidden="1" w:unhideWhenUsed="1" w:qFormat="1"/>
+    <w:lsdException w:name="heading 4" w:semiHidden="1" w:unhideWhenUsed="1" w:qFormat="1"/>
+    <w:lsdException w:name="heading 5" w:semiHidden="1" w:unhideWhenUsed="1" w:qFormat="1"/>
+    <w:lsdException w:name="heading 6" w:semiHidden="1" w:unhideWhenUsed="1" w:qFormat="1"/>
+    <w:lsdException w:name="heading 7" w:semiHidden="1" w:unhideWhenUsed="1" w:qFormat="1"/>
+    <w:lsdException w:name="heading 8" w:semiHidden="1" w:unhideWhenUsed="1" w:qFormat="1"/>
+    <w:lsdException w:name="heading 9" w:semiHidden="1" w:unhideWhenUsed="1" w:qFormat="1"/>
+    <w:lsdException w:name="caption" w:semiHidden="1" w:unhideWhenUsed="1" w:qFormat="1"/>
+    <w:lsdException w:name="Title" w:qFormat="1"/>
+    <w:lsdException w:name="Default Paragraph Font" w:semiHidden="1"/>
+    <w:lsdException w:name="Subtitle" w:qFormat="1"/>
+    <w:lsdException w:name="Strong" w:qFormat="1"/>
+    <w:lsdException w:name="Emphasis" w:qFormat="1"/>
+    <w:lsdException w:name="HTML Top of Form" w:semiHidden="1" w:uiPriority="99" w:unhideWhenUsed="1"/>
+    <w:lsdException w:name="HTML Bottom of Form" w:semiHidden="1" w:uiPriority="99" w:unhideWhenUsed="1"/>
+    <w:lsdException w:name="Normal Table" w:semiHidden="1" w:unhideWhenUsed="1"/>
+    <w:lsdException w:name="No List" w:semiHidden="1" w:uiPriority="99" w:unhideWhenUsed="1"/>
+    <w:lsdException w:name="Outline List 1" w:semiHidden="1" w:uiPriority="99" w:unhideWhenUsed="1"/>
+    <w:lsdException w:name="Outline List 2" w:semiHidden="1" w:uiPriority="99" w:unhideWhenUsed="1"/>
+    <w:lsdException w:name="Outline List 3" w:semiHidden="1" w:uiPriority="99" w:unhideWhenUsed="1"/>
+    <w:lsdException w:name="Table Simple 1" w:semiHidden="1" w:unhideWhenUsed="1"/>
+    <w:lsdException w:name="Table Simple 2" w:semiHidden="1" w:unhideWhenUsed="1"/>
+    <w:lsdException w:name="Table Simple 3" w:semiHidden="1" w:unhideWhenUsed="1"/>
+    <w:lsdException w:name="Table Classic 1" w:semiHidden="1" w:unhideWhenUsed="1"/>
+    <w:lsdException w:name="Table Classic 2" w:semiHidden="1" w:unhideWhenUsed="1"/>
+    <w:lsdException w:name="Table Classic 3" w:semiHidden="1" w:unhideWhenUsed="1"/>
+    <w:lsdException w:name="Table Classic 4" w:semiHidden="1" w:unhideWhenUsed="1"/>
+    <w:lsdException w:name="Table Colorful 1" w:semiHidden="1" w:unhideWhenUsed="1"/>
+    <w:lsdException w:name="Table Colorful 2" w:semiHidden="1" w:unhideWhenUsed="1"/>
+    <w:lsdException w:name="Table Colorful 3" w:semiHidden="1" w:unhideWhenUsed="1"/>
+    <w:lsdException w:name="Table Columns 1" w:semiHidden="1" w:unhideWhenUsed="1"/>
+    <w:lsdException w:name="Table Columns 2" w:semiHidden="1" w:unhideWhenUsed="1"/>
+    <w:lsdException w:name="Table Columns 3" w:semiHidden="1" w:unhideWhenUsed="1"/>
+    <w:lsdException w:name="Table Columns 4" w:semiHidden="1" w:unhideWhenUsed="1"/>
+    <w:lsdException w:name="Table Columns 5" w:semiHidden="1" w:unhideWhenUsed="1"/>
+    <w:lsdException w:name="Table Grid 1" w:semiHidden="1" w:unhideWhenUsed="1"/>
+    <w:lsdException w:name="Table Grid 2" w:semiHidden="1" w:unhideWhenUsed="1"/>
+    <w:lsdException w:name="Table Grid 3" w:semiHidden="1" w:unhideWhenUsed="1"/>
+    <w:lsdException w:name="Table Grid 4" w:semiHidden="1" w:unhideWhenUsed="1"/>
+    <w:lsdException w:name="Table Grid 5" w:semiHidden="1" w:unhideWhenUsed="1"/>
+    <w:lsdException w:name="Table Grid 6" w:semiHidden="1" w:unhideWhenUsed="1"/>
+    <w:lsdException w:name="Table Grid 7" w:semiHidden="1" w:unhideWhenUsed="1"/>
+    <w:lsdException w:name="Table Grid 8" w:semiHidden="1" w:unhideWhenUsed="1"/>
+    <w:lsdException w:name="Table List 1" w:semiHidden="1" w:unhideWhenUsed="1"/>
+    <w:lsdException w:name="Table List 2" w:semiHidden="1" w:unhideWhenUsed="1"/>
+    <w:lsdException w:name="Table List 3" w:semiHidden="1" w:unhideWhenUsed="1"/>
+    <w:lsdException w:name="Table List 4" w:semiHidden="1" w:unhideWhenUsed="1"/>
+    <w:lsdException w:name="Table List 5" w:semiHidden="1" w:unhideWhenUsed="1"/>
+    <w:lsdException w:name="Table List 6" w:semiHidden="1" w:unhideWhenUsed="1"/>
+    <w:lsdException w:name="Table List 7" w:semiHidden="1" w:unhideWhenUsed="1"/>
+    <w:lsdException w:name="Table List 8" w:semiHidden="1" w:unhideWhenUsed="1"/>
+    <w:lsdException w:name="Table 3D effects 1" w:semiHidden="1" w:unhideWhenUsed="1"/>
+    <w:lsdException w:name="Table 3D effects 2" w:semiHidden="1" w:unhideWhenUsed="1"/>
+    <w:lsdException w:name="Table 3D effects 3" w:semiHidden="1" w:unhideWhenUsed="1"/>
+    <w:lsdException w:name="Table Contemporary" w:semiHidden="1" w:unhideWhenUsed="1"/>
+    <w:lsdException w:name="Table Elegant" w:semiHidden="1" w:unhideWhenUsed="1"/>
+    <w:lsdException w:name="Table Professional" w:semiHidden="1" w:unhideWhenUsed="1"/>
+    <w:lsdException w:name="Table Subtle 1" w:semiHidden="1" w:unhideWhenUsed="1"/>
+    <w:lsdException w:name="Table Subtle 2" w:semiHidden="1" w:unhideWhenUsed="1"/>
+    <w:lsdException w:name="Table Web 1" w:semiHidden="1" w:unhideWhenUsed="1"/>
+    <w:lsdException w:name="Table Web 2" w:semiHidden="1" w:unhideWhenUsed="1"/>
+    <w:lsdException w:name="Table Web 3" w:semiHidden="1" w:unhideWhenUsed="1"/>
+    <w:lsdException w:name="Table Theme" w:semiHidden="1" w:unhideWhenUsed="1"/>
+    <w:lsdException w:name="Placeholder Text" w:semiHidden="1" w:uiPriority="99" w:unhideWhenUsed="1"/>
+    <w:lsdException w:name="No Spacing" w:semiHidden="1" w:uiPriority="99" w:unhideWhenUsed="1"/>
+    <w:lsdException w:name="Light Shading" w:uiPriority="99"/>
+    <w:lsdException w:name="Light List" w:uiPriority="99"/>
+    <w:lsdException w:name="Light Grid" w:uiPriority="99"/>
+    <w:lsdException w:name="Medium Shading 1" w:uiPriority="99"/>
+    <w:lsdException w:name="Medium Shading 2" w:uiPriority="99"/>
+    <w:lsdException w:name="Medium List 1" w:uiPriority="99"/>
+    <w:lsdException w:name="Medium List 2" w:uiPriority="99"/>
+    <w:lsdException w:name="Medium Grid 1" w:uiPriority="99"/>
+    <w:lsdException w:name="Medium Grid 2" w:uiPriority="99"/>
+    <w:lsdException w:name="Medium Grid 3" w:uiPriority="99"/>
+    <w:lsdException w:name="Dark List" w:uiPriority="99"/>
+    <w:lsdException w:name="Colorful Shading" w:uiPriority="99"/>
+    <w:lsdException w:name="Colorful List" w:uiPriority="99"/>
+    <w:lsdException w:name="Colorful Grid" w:uiPriority="99"/>
+    <w:lsdException w:name="Light Shading Accent 1" w:uiPriority="99"/>
+    <w:lsdException w:name="Light List Accent 1" w:uiPriority="99"/>
+    <w:lsdException w:name="Light Grid Accent 1" w:uiPriority="99"/>
+    <w:lsdException w:name="Medium Shading 1 Accent 1" w:uiPriority="99"/>
+    <w:lsdException w:name="Medium Shading 2 Accent 1" w:uiPriority="99"/>
+    <w:lsdException w:name="Medium List 1 Accent 1" w:uiPriority="99"/>
+    <w:lsdException w:name="Revision" w:semiHidden="1" w:uiPriority="99" w:unhideWhenUsed="1"/>
+    <w:lsdException w:name="List Paragraph" w:semiHidden="1" w:uiPriority="99" w:unhideWhenUsed="1"/>
+    <w:lsdException w:name="Quote" w:semiHidden="1" w:uiPriority="99" w:unhideWhenUsed="1"/>
+    <w:lsdException w:name="Intense Quote" w:semiHidden="1" w:uiPriority="99" w:unhideWhenUsed="1"/>
+    <w:lsdException w:name="Medium List 2 Accent 1" w:uiPriority="99"/>
+    <w:lsdException w:name="Medium Grid 1 Accent 1" w:uiPriority="99"/>
+    <w:lsdException w:name="Medium Grid 2 Accent 1" w:uiPriority="99"/>
+    <w:lsdException w:name="Medium Grid 3 Accent 1" w:uiPriority="99"/>
+    <w:lsdException w:name="Dark List Accent 1" w:uiPriority="99"/>
+    <w:lsdException w:name="Colorful Shading Accent 1" w:uiPriority="99"/>
+    <w:lsdException w:name="Colorful List Accent 1" w:uiPriority="99"/>
+    <w:lsdException w:name="Colorful Grid Accent 1" w:uiPriority="99"/>
+    <w:lsdException w:name="Light Shading Accent 2" w:uiPriority="99"/>
+    <w:lsdException w:name="Light List Accent 2" w:uiPriority="99"/>
+    <w:lsdException w:name="Light Grid Accent 2" w:uiPriority="99"/>
+    <w:lsdException w:name="Medium Shading 1 Accent 2" w:uiPriority="99"/>
+    <w:lsdException w:name="Medium Shading 2 Accent 2" w:uiPriority="99"/>
+    <w:lsdException w:name="Medium List 1 Accent 2" w:uiPriority="99"/>
+    <w:lsdException w:name="Medium List 2 Accent 2" w:uiPriority="99"/>
+    <w:lsdException w:name="Medium Grid 1 Accent 2" w:uiPriority="99"/>
+    <w:lsdException w:name="Medium Grid 2 Accent 2" w:uiPriority="99"/>
+    <w:lsdException w:name="Medium Grid 3 Accent 2" w:uiPriority="99"/>
+    <w:lsdException w:name="Dark List Accent 2" w:uiPriority="99"/>
+    <w:lsdException w:name="Colorful Shading Accent 2" w:uiPriority="99"/>
+    <w:lsdException w:name="Colorful List Accent 2" w:uiPriority="99"/>
+    <w:lsdException w:name="Colorful Grid Accent 2" w:uiPriority="99"/>
+    <w:lsdException w:name="Light Shading Accent 3" w:uiPriority="99"/>
+    <w:lsdException w:name="Light List Accent 3" w:uiPriority="99"/>
+    <w:lsdException w:name="Light Grid Accent 3" w:uiPriority="99"/>
+    <w:lsdException w:name="Medium Shading 1 Accent 3" w:uiPriority="99"/>
+    <w:lsdException w:name="Medium Shading 2 Accent 3" w:uiPriority="99"/>
+    <w:lsdException w:name="Medium List 1 Accent 3" w:uiPriority="99"/>
+    <w:lsdException w:name="Medium List 2 Accent 3" w:uiPriority="99"/>
+    <w:lsdException w:name="Medium Grid 1 Accent 3" w:uiPriority="99"/>
+    <w:lsdException w:name="Medium Grid 2 Accent 3" w:uiPriority="99"/>
+    <w:lsdException w:name="Medium Grid 3 Accent 3" w:uiPriority="99"/>
+    <w:lsdException w:name="Dark List Accent 3" w:uiPriority="99"/>
+    <w:lsdException w:name="Colorful Shading Accent 3" w:uiPriority="99"/>
+    <w:lsdException w:name="Colorful List Accent 3" w:uiPriority="99"/>
+    <w:lsdException w:name="Colorful Grid Accent 3" w:uiPriority="99"/>
+    <w:lsdException w:name="Light Shading Accent 4" w:uiPriority="99"/>
+    <w:lsdException w:name="Light List Accent 4" w:uiPriority="99"/>
+    <w:lsdException w:name="Light Grid Accent 4" w:uiPriority="99"/>
+    <w:lsdException w:name="Medium Shading 1 Accent 4" w:uiPriority="99"/>
+    <w:lsdException w:name="Medium Shading 2 Accent 4" w:uiPriority="99"/>
+    <w:lsdException w:name="Medium List 1 Accent 4" w:uiPriority="99"/>
+    <w:lsdException w:name="Medium List 2 Accent 4" w:uiPriority="99"/>
+    <w:lsdException w:name="Medium Grid 1 Accent 4" w:uiPriority="99"/>
+    <w:lsdException w:name="Medium Grid 2 Accent 4" w:uiPriority="99"/>
+    <w:lsdException w:name="Medium Grid 3 Accent 4" w:uiPriority="99"/>
+    <w:lsdException w:name="Dark List Accent 4" w:uiPriority="99"/>
+    <w:lsdException w:name="Colorful Shading Accent 4" w:uiPriority="99"/>
+    <w:lsdException w:name="Colorful List Accent 4" w:uiPriority="99"/>
+    <w:lsdException w:name="Colorful Grid Accent 4" w:uiPriority="99"/>
+    <w:lsdException w:name="Light Shading Accent 5" w:uiPriority="99"/>
+    <w:lsdException w:name="Light List Accent 5" w:uiPriority="99"/>
+    <w:lsdException w:name="Light Grid Accent 5" w:uiPriority="99"/>
+    <w:lsdException w:name="Medium Shading 1 Accent 5" w:uiPriority="99"/>
+    <w:lsdException w:name="Medium Shading 2 Accent 5" w:uiPriority="99"/>
+    <w:lsdException w:name="Medium List 1 Accent 5" w:uiPriority="99"/>
+    <w:lsdException w:name="Medium List 2 Accent 5" w:uiPriority="99"/>
+    <w:lsdException w:name="Medium Grid 1 Accent 5" w:uiPriority="99"/>
+    <w:lsdException w:name="Medium Grid 2 Accent 5" w:uiPriority="99"/>
+    <w:lsdException w:name="Medium Grid 3 Accent 5" w:uiPriority="99"/>
+    <w:lsdException w:name="Dark List Accent 5" w:uiPriority="99"/>
+    <w:lsdException w:name="Colorful Shading Accent 5" w:uiPriority="99"/>
+    <w:lsdException w:name="Colorful List Accent 5" w:uiPriority="99"/>
+    <w:lsdException w:name="Colorful Grid Accent 5" w:uiPriority="99"/>
+    <w:lsdException w:name="Light Shading Accent 6" w:uiPriority="99"/>
+    <w:lsdException w:name="Light List Accent 6" w:uiPriority="99"/>
+    <w:lsdException w:name="Light Grid Accent 6" w:uiPriority="99"/>
+    <w:lsdException w:name="Medium Shading 1 Accent 6" w:uiPriority="99"/>
+    <w:lsdException w:name="Medium Shading 2 Accent 6" w:uiPriority="99"/>
+    <w:lsdException w:name="Medium List 1 Accent 6" w:uiPriority="99"/>
+    <w:lsdException w:name="Medium List 2 Accent 6" w:uiPriority="99"/>
+    <w:lsdException w:name="Medium Grid 1 Accent 6" w:uiPriority="99"/>
+    <w:lsdException w:name="Medium Grid 2 Accent 6" w:uiPriority="99"/>
+    <w:lsdException w:name="Medium Grid 3 Accent 6" w:uiPriority="99"/>
+    <w:lsdException w:name="Dark List Accent 6" w:uiPriority="99"/>
+    <w:lsdException w:name="Colorful Shading Accent 6" w:uiPriority="99"/>
+    <w:lsdException w:name="Colorful List Accent 6" w:uiPriority="99"/>
+    <w:lsdException w:name="Colorful Grid Accent 6" w:uiPriority="99"/>
+    <w:lsdException w:name="Subtle Emphasis" w:uiPriority="19" w:qFormat="1"/>
+    <w:lsdException w:name="Intense Emphasis" w:uiPriority="21" w:qFormat="1"/>
+    <w:lsdException w:name="Subtle Reference" w:uiPriority="31" w:qFormat="1"/>
+    <w:lsdException w:name="Intense Reference" w:uiPriority="32" w:qFormat="1"/>
+    <w:lsdException w:name="Book Title" w:uiPriority="33" w:qFormat="1"/>
+    <w:lsdException w:name="Bibliography" w:semiHidden="1" w:uiPriority="37" w:unhideWhenUsed="1"/>
+    <w:lsdException w:name="TOC Heading" w:semiHidden="1" w:uiPriority="39" w:unhideWhenUsed="1" w:qFormat="1"/>
+    <w:lsdException w:name="Plain Table 1" w:uiPriority="41"/>
+    <w:lsdException w:name="Plain Table 2" w:uiPriority="42"/>
+    <w:lsdException w:name="Plain Table 3" w:uiPriority="43"/>
+    <w:lsdException w:name="Plain Table 4" w:uiPriority="44"/>
+    <w:lsdException w:name="Plain Table 5" w:uiPriority="45"/>
+    <w:lsdException w:name="Grid Table Light" w:uiPriority="40"/>
+    <w:lsdException w:name="Grid Table 1 Light" w:uiPriority="46"/>
+    <w:lsdException w:name="Grid Table 2" w:uiPriority="47"/>
+    <w:lsdException w:name="Grid Table 3" w:uiPriority="48"/>
+    <w:lsdException w:name="Grid Table 4" w:uiPriority="49"/>
+    <w:lsdException w:name="Grid Table 5 Dark" w:uiPriority="50"/>
+    <w:lsdException w:name="Grid Table 6 Colorful" w:uiPriority="51"/>
+    <w:lsdException w:name="Grid Table 7 Colorful" w:uiPriority="52"/>
+    <w:lsdException w:name="Grid Table 1 Light Accent 1" w:uiPriority="46"/>
+    <w:lsdException w:name="Grid Table 2 Accent 1" w:uiPriority="47"/>
+    <w:lsdException w:name="Grid Table 3 Accent 1" w:uiPriority="48"/>
+    <w:lsdException w:name="Grid Table 4 Accent 1" w:uiPriority="49"/>
+    <w:lsdException w:name="Grid Table 5 Dark Accent 1" w:uiPriority="50"/>
+    <w:lsdException w:name="Grid Table 6 Colorful Accent 1" w:uiPriority="51"/>
+    <w:lsdException w:name="Grid Table 7 Colorful Accent 1" w:uiPriority="52"/>
+    <w:lsdException w:name="Grid Table 1 Light Accent 2" w:uiPriority="46"/>
+    <w:lsdException w:name="Grid Table 2 Accent 2" w:uiPriority="47"/>
+    <w:lsdException w:name="Grid Table 3 Accent 2" w:uiPriority="48"/>
+    <w:lsdException w:name="Grid Table 4 Accent 2" w:uiPriority="49"/>
+    <w:lsdException w:name="Grid Table 5 Dark Accent 2" w:uiPriority="50"/>
+    <w:lsdException w:name="Grid Table 6 Colorful Accent 2" w:uiPriority="51"/>
+    <w:lsdException w:name="Grid Table 7 Colorful Accent 2" w:uiPriority="52"/>
+    <w:lsdException w:name="Grid Table 1 Light Accent 3" w:uiPriority="46"/>
+    <w:lsdException w:name="Grid Table 2 Accent 3" w:uiPriority="47"/>
+    <w:lsdException w:name="Grid Table 3 Accent 3" w:uiPriority="48"/>
+    <w:lsdException w:name="Grid Table 4 Accent 3" w:uiPriority="49"/>
+    <w:lsdException w:name="Grid Table 5 Dark Accent 3" w:uiPriority="50"/>
+    <w:lsdException w:name="Grid Table 6 Colorful Accent 3" w:uiPriority="51"/>
+    <w:lsdException w:name="Grid Table 7 Colorful Accent 3" w:uiPriority="52"/>
+    <w:lsdException w:name="Grid Table 1 Light Accent 4" w:uiPriority="46"/>
+    <w:lsdException w:name="Grid Table 2 Accent 4" w:uiPriority="47"/>
+    <w:lsdException w:name="Grid Table 3 Accent 4" w:uiPriority="48"/>
+    <w:lsdException w:name="Grid Table 4 Accent 4" w:uiPriority="49"/>
+    <w:lsdException w:name="Grid Table 5 Dark Accent 4" w:uiPriority="50"/>
+    <w:lsdException w:name="Grid Table 6 Colorful Accent 4" w:uiPriority="51"/>
+    <w:lsdException w:name="Grid Table 7 Colorful Accent 4" w:uiPriority="52"/>
+    <w:lsdException w:name="Grid Table 1 Light Accent 5" w:uiPriority="46"/>
+    <w:lsdException w:name="Grid Table 2 Accent 5" w:uiPriority="47"/>
+    <w:lsdException w:name="Grid Table 3 Accent 5" w:uiPriority="48"/>
+    <w:lsdException w:name="Grid Table 4 Accent 5" w:uiPriority="49"/>
+    <w:lsdException w:name="Grid Table 5 Dark Accent 5" w:uiPriority="50"/>
+    <w:lsdException w:name="Grid Table 6 Colorful Accent 5" w:uiPriority="51"/>
+    <w:lsdException w:name="Grid Table 7 Colorful Accent 5" w:uiPriority="52"/>
+    <w:lsdException w:name="Grid Table 1 Light Accent 6" w:uiPriority="46"/>
+    <w:lsdException w:name="Grid Table 2 Accent 6" w:uiPriority="47"/>
+    <w:lsdException w:name="Grid Table 3 Accent 6" w:uiPriority="48"/>
+    <w:lsdException w:name="Grid Table 4 Accent 6" w:uiPriority="49"/>
+    <w:lsdException w:name="Grid Table 5 Dark Accent 6" w:uiPriority="50"/>
+    <w:lsdException w:name="Grid Table 6 Colorful Accent 6" w:uiPriority="51"/>
+    <w:lsdException w:name="Grid Table 7 Colorful Accent 6" w:uiPriority="52"/>
+    <w:lsdException w:name="List Table 1 Light" w:uiPriority="46"/>
+    <w:lsdException w:name="List Table 2" w:uiPriority="47"/>
+    <w:lsdException w:name="List Table 3" w:uiPriority="48"/>
+    <w:lsdException w:name="List Table 4" w:uiPriority="49"/>
+    <w:lsdException w:name="List Table 5 Dark" w:uiPriority="50"/>
+    <w:lsdException w:name="List Table 6 Colorful" w:uiPriority="51"/>
+    <w:lsdException w:name="List Table 7 Colorful" w:uiPriority="52"/>
+    <w:lsdException w:name="List Table 1 Light Accent 1" w:uiPriority="46"/>
+    <w:lsdException w:name="List Table 2 Accent 1" w:uiPriority="47"/>
+    <w:lsdException w:name="List Table 3 Accent 1" w:uiPriority="48"/>
+    <w:lsdException w:name="List Table 4 Accent 1" w:uiPriority="49"/>
+    <w:lsdException w:name="List Table 5 Dark Accent 1" w:uiPriority="50"/>
+    <w:lsdException w:name="List Table 6 Colorful Accent 1" w:uiPriority="51"/>
+    <w:lsdException w:name="List Table 7 Colorful Accent 1" w:uiPriority="52"/>
+    <w:lsdException w:name="List Table 1 Light Accent 2" w:uiPriority="46"/>
+    <w:lsdException w:name="List Table 2 Accent 2" w:uiPriority="47"/>
+    <w:lsdException w:name="List Table 3 Accent 2" w:uiPriority="48"/>
+    <w:lsdException w:name="List Table 4 Accent 2" w:uiPriority="49"/>
+    <w:lsdException w:name="List Table 5 Dark Accent 2" w:uiPriority="50"/>
+    <w:lsdException w:name="List Table 6 Colorful Accent 2" w:uiPriority="51"/>
+    <w:lsdException w:name="List Table 7 Colorful Accent 2" w:uiPriority="52"/>
+    <w:lsdException w:name="List Table 1 Light Accent 3" w:uiPriority="46"/>
+    <w:lsdException w:name="List Table 2 Accent 3" w:uiPriority="47"/>
+    <w:lsdException w:name="List Table 3 Accent 3" w:uiPriority="48"/>
+    <w:lsdException w:name="List Table 4 Accent 3" w:uiPriority="49"/>
+    <w:lsdException w:name="List Table 5 Dark Accent 3" w:uiPriority="50"/>
+    <w:lsdException w:name="List Table 6 Colorful Accent 3" w:uiPriority="51"/>
+    <w:lsdException w:name="List Table 7 Colorful Accent 3" w:uiPriority="52"/>
+    <w:lsdException w:name="List Table 1 Light Accent 4" w:uiPriority="46"/>
+    <w:lsdException w:name="List Table 2 Accent 4" w:uiPriority="47"/>
+    <w:lsdException w:name="List Table 3 Accent 4" w:uiPriority="48"/>
+    <w:lsdException w:name="List Table 4 Accent 4" w:uiPriority="49"/>
+    <w:lsdException w:name="List Table 5 Dark Accent 4" w:uiPriority="50"/>
+    <w:lsdException w:name="List Table 6 Colorful Accent 4" w:uiPriority="51"/>
+    <w:lsdException w:name="List Table 7 Colorful Accent 4" w:uiPriority="52"/>
+    <w:lsdException w:name="List Table 1 Light Accent 5" w:uiPriority="46"/>
+    <w:lsdException w:name="List Table 2 Accent 5" w:uiPriority="47"/>
+    <w:lsdException w:name="List Table 3 Accent 5" w:uiPriority="48"/>
+    <w:lsdException w:name="List Table 4 Accent 5" w:uiPriority="49"/>
+    <w:lsdException w:name="List Table 5 Dark Accent 5" w:uiPriority="50"/>
+    <w:lsdException w:name="List Table 6 Colorful Accent 5" w:uiPriority="51"/>
+    <w:lsdException w:name="List Table 7 Colorful Accent 5" w:uiPriority="52"/>
+    <w:lsdException w:name="List Table 1 Light Accent 6" w:uiPriority="46"/>
+    <w:lsdException w:name="List Table 2 Accent 6" w:uiPriority="47"/>
+    <w:lsdException w:name="List Table 3 Accent 6" w:uiPriority="48"/>
+    <w:lsdException w:name="List Table 4 Accent 6" w:uiPriority="49"/>
+    <w:lsdException w:name="List Table 5 Dark Accent 6" w:uiPriority="50"/>
+    <w:lsdException w:name="List Table 6 Colorful Accent 6" w:uiPriority="51"/>
+    <w:lsdException w:name="List Table 7 Colorful Accent 6" w:uiPriority="52"/>
+    <w:lsdException w:name="Mention" w:semiHidden="1" w:uiPriority="99" w:unhideWhenUsed="1"/>
+    <w:lsdException w:name="Smart Hyperlink" w:semiHidden="1" w:uiPriority="99" w:unhideWhenUsed="1"/>
+    <w:lsdException w:name="Hashtag" w:semiHidden="1" w:uiPriority="99" w:unhideWhenUsed="1"/>
+    <w:lsdException w:name="Unresolved Mention" w:semiHidden="1" w:uiPriority="99" w:unhideWhenUsed="1"/>
+    <w:lsdException w:name="Smart Link" w:semiHidden="1" w:uiPriority="99" w:unhideWhenUsed="1"/>
   </w:latentStyles>
-  <w:style w:type="paragraph" w:default="1" w:styleId="1">
+  <w:style w:type="paragraph" w:default="1" w:styleId="Normal">
     <w:name w:val="Normal"/>
     <w:qFormat/>
-    <w:uiPriority w:val="0"/>
     <w:rPr>
-      <w:rFonts w:asciiTheme="minorHAnsi" w:hAnsiTheme="minorHAnsi" w:eastAsiaTheme="minorEastAsia" w:cstheme="minorBidi"/>
-      <w:lang w:val="en-US" w:eastAsia="zh-CN" w:bidi="ar-SA"/>
+      <w:rFonts w:asciiTheme="minorHAnsi" w:eastAsiaTheme="minorEastAsia" w:hAnsiTheme="minorHAnsi" w:cstheme="minorBidi"/>
+      <w:lang w:val="en-US" w:eastAsia="zh-CN"/>
     </w:rPr>
   </w:style>
-  <w:style w:type="paragraph" w:styleId="2">
+  <w:style w:type="paragraph" w:styleId="Ttulo1">
     <w:name w:val="heading 1"/>
-    <w:basedOn w:val="1"/>
-    <w:next w:val="1"/>
+    <w:basedOn w:val="Normal"/>
+    <w:next w:val="Normal"/>
     <w:qFormat/>
-    <w:uiPriority w:val="0"/>
     <w:pPr>
       <w:keepNext/>
       <w:spacing w:before="240" w:after="60"/>
@@ -1856,37 +1773,36 @@
       <w:sz w:val="32"/>
     </w:rPr>
   </w:style>
-  <w:style w:type="paragraph" w:styleId="3">
+  <w:style w:type="paragraph" w:styleId="Ttulo3">
     <w:name w:val="heading 3"/>
-    <w:next w:val="1"/>
+    <w:next w:val="Normal"/>
     <w:semiHidden/>
     <w:unhideWhenUsed/>
     <w:qFormat/>
-    <w:uiPriority w:val="0"/>
     <w:pPr>
-      <w:spacing w:before="0" w:beforeAutospacing="1" w:after="0" w:afterAutospacing="1"/>
-      <w:jc w:val="left"/>
+      <w:spacing w:beforeAutospacing="1" w:after="0" w:afterAutospacing="1"/>
+      <w:outlineLvl w:val="2"/>
     </w:pPr>
     <w:rPr>
-      <w:rFonts w:hint="eastAsia" w:ascii="SimSun" w:hAnsi="SimSun" w:eastAsia="SimSun" w:cs="SimSun"/>
+      <w:rFonts w:ascii="SimSun" w:hAnsi="SimSun" w:hint="eastAsia"/>
       <w:b/>
-      <w:kern w:val="0"/>
       <w:sz w:val="26"/>
       <w:szCs w:val="26"/>
-      <w:lang w:val="en-US" w:eastAsia="zh-CN" w:bidi="ar"/>
+      <w:lang w:val="en-US" w:eastAsia="zh-CN"/>
     </w:rPr>
   </w:style>
-  <w:style w:type="character" w:default="1" w:styleId="4">
+  <w:style w:type="character" w:default="1" w:styleId="Fontepargpadro">
     <w:name w:val="Default Paragraph Font"/>
+    <w:uiPriority w:val="1"/>
+    <w:unhideWhenUsed/>
+  </w:style>
+  <w:style w:type="table" w:default="1" w:styleId="Tabelanormal">
+    <w:name w:val="Normal Table"/>
+    <w:uiPriority w:val="99"/>
     <w:semiHidden/>
-    <w:uiPriority w:val="0"/>
-  </w:style>
-  <w:style w:type="table" w:default="1" w:styleId="5">
-    <w:name w:val="Normal Table"/>
-    <w:semiHidden/>
-    <w:uiPriority w:val="0"/>
+    <w:unhideWhenUsed/>
     <w:tblPr>
-      <w:tblLayout w:type="fixed"/>
+      <w:tblInd w:w="0" w:type="dxa"/>
       <w:tblCellMar>
         <w:top w:w="0" w:type="dxa"/>
         <w:left w:w="108" w:type="dxa"/>
@@ -1894,6 +1810,12 @@
         <w:right w:w="108" w:type="dxa"/>
       </w:tblCellMar>
     </w:tblPr>
+  </w:style>
+  <w:style w:type="numbering" w:default="1" w:styleId="Semlista">
+    <w:name w:val="No List"/>
+    <w:uiPriority w:val="99"/>
+    <w:semiHidden/>
+    <w:unhideWhenUsed/>
   </w:style>
 </w:styles>
 </file>
@@ -2150,6 +2072,7 @@
     </a:fmtScheme>
   </a:themeElements>
   <a:objectDefaults/>
+  <a:extraClrSchemeLst/>
 </a:theme>
 </file>
 

</xml_diff>